<commit_message>
dokumentacia, API volania off
</commit_message>
<xml_diff>
--- a/dokumentacia/xsoradj_xlanik_dokumentacia.docx
+++ b/dokumentacia/xsoradj_xlanik_dokumentacia.docx
@@ -1,6 +1,6 @@
 
 <file path=word/document.xml><?xml version="1.0" encoding="utf-8"?>
-<w:document xmlns:wpc="http://schemas.microsoft.com/office/word/2010/wordprocessingCanvas" xmlns:cx="http://schemas.microsoft.com/office/drawing/2014/chartex" xmlns:cx1="http://schemas.microsoft.com/office/drawing/2015/9/8/chartex" xmlns:cx2="http://schemas.microsoft.com/office/drawing/2015/10/21/chartex" xmlns:cx3="http://schemas.microsoft.com/office/drawing/2016/5/9/chartex" xmlns:cx4="http://schemas.microsoft.com/office/drawing/2016/5/10/chartex" xmlns:cx5="http://schemas.microsoft.com/office/drawing/2016/5/11/chartex" xmlns:cx6="http://schemas.microsoft.com/office/drawing/2016/5/12/chartex" xmlns:cx7="http://schemas.microsoft.com/office/drawing/2016/5/13/chartex" xmlns:cx8="http://schemas.microsoft.com/office/drawing/2016/5/14/chartex" xmlns:mc="http://schemas.openxmlformats.org/markup-compatibility/2006" xmlns:aink="http://schemas.microsoft.com/office/drawing/2016/ink" xmlns:am3d="http://schemas.microsoft.com/office/drawing/2017/model3d" xmlns:o="urn:schemas-microsoft-com:office:office" xmlns:r="http://schemas.openxmlformats.org/officeDocument/2006/relationships" xmlns:m="http://schemas.openxmlformats.org/officeDocument/2006/math" xmlns:v="urn:schemas-microsoft-com:vml" xmlns:wp14="http://schemas.microsoft.com/office/word/2010/wordprocessingDrawing" xmlns:wp="http://schemas.openxmlformats.org/drawingml/2006/wordprocessingDrawing" xmlns:w10="urn:schemas-microsoft-com:office:word" xmlns:w="http://schemas.openxmlformats.org/wordprocessingml/2006/main" xmlns:w14="http://schemas.microsoft.com/office/word/2010/wordml" xmlns:w15="http://schemas.microsoft.com/office/word/2012/wordml" xmlns:w16cex="http://schemas.microsoft.com/office/word/2018/wordml/cex" xmlns:w16cid="http://schemas.microsoft.com/office/word/2016/wordml/cid" xmlns:w16="http://schemas.microsoft.com/office/word/2018/wordml" xmlns:w16sdtdh="http://schemas.microsoft.com/office/word/2020/wordml/sdtdatahash" xmlns:w16se="http://schemas.microsoft.com/office/word/2015/wordml/symex" xmlns:wpg="http://schemas.microsoft.com/office/word/2010/wordprocessingGroup" xmlns:wpi="http://schemas.microsoft.com/office/word/2010/wordprocessingInk" xmlns:wne="http://schemas.microsoft.com/office/word/2006/wordml" xmlns:wps="http://schemas.microsoft.com/office/word/2010/wordprocessingShape" mc:Ignorable="w14 w15 w16se w16cid w16 w16cex w16sdtdh wp14">
+<w:document xmlns:wpc="http://schemas.microsoft.com/office/word/2010/wordprocessingCanvas" xmlns:cx="http://schemas.microsoft.com/office/drawing/2014/chartex" xmlns:cx1="http://schemas.microsoft.com/office/drawing/2015/9/8/chartex" xmlns:cx2="http://schemas.microsoft.com/office/drawing/2015/10/21/chartex" xmlns:cx3="http://schemas.microsoft.com/office/drawing/2016/5/9/chartex" xmlns:cx4="http://schemas.microsoft.com/office/drawing/2016/5/10/chartex" xmlns:cx5="http://schemas.microsoft.com/office/drawing/2016/5/11/chartex" xmlns:cx6="http://schemas.microsoft.com/office/drawing/2016/5/12/chartex" xmlns:cx7="http://schemas.microsoft.com/office/drawing/2016/5/13/chartex" xmlns:cx8="http://schemas.microsoft.com/office/drawing/2016/5/14/chartex" xmlns:mc="http://schemas.openxmlformats.org/markup-compatibility/2006" xmlns:aink="http://schemas.microsoft.com/office/drawing/2016/ink" xmlns:am3d="http://schemas.microsoft.com/office/drawing/2017/model3d" xmlns:o="urn:schemas-microsoft-com:office:office" xmlns:oel="http://schemas.microsoft.com/office/2019/extlst" xmlns:r="http://schemas.openxmlformats.org/officeDocument/2006/relationships" xmlns:m="http://schemas.openxmlformats.org/officeDocument/2006/math" xmlns:v="urn:schemas-microsoft-com:vml" xmlns:wp14="http://schemas.microsoft.com/office/word/2010/wordprocessingDrawing" xmlns:wp="http://schemas.openxmlformats.org/drawingml/2006/wordprocessingDrawing" xmlns:w10="urn:schemas-microsoft-com:office:word" xmlns:w="http://schemas.openxmlformats.org/wordprocessingml/2006/main" xmlns:w14="http://schemas.microsoft.com/office/word/2010/wordml" xmlns:w15="http://schemas.microsoft.com/office/word/2012/wordml" xmlns:w16cex="http://schemas.microsoft.com/office/word/2018/wordml/cex" xmlns:w16cid="http://schemas.microsoft.com/office/word/2016/wordml/cid" xmlns:w16="http://schemas.microsoft.com/office/word/2018/wordml" xmlns:w16sdtdh="http://schemas.microsoft.com/office/word/2020/wordml/sdtdatahash" xmlns:w16se="http://schemas.microsoft.com/office/word/2015/wordml/symex" xmlns:wpg="http://schemas.microsoft.com/office/word/2010/wordprocessingGroup" xmlns:wpi="http://schemas.microsoft.com/office/word/2010/wordprocessingInk" xmlns:wne="http://schemas.microsoft.com/office/word/2006/wordml" xmlns:wps="http://schemas.microsoft.com/office/word/2010/wordprocessingShape" mc:Ignorable="w14 w15 w16se w16cid w16 w16cex w16sdtdh wp14">
   <w:body>
     <w:p>
       <w:pPr>
@@ -336,23 +336,30 @@
     </w:p>
     <w:sdt>
       <w:sdtPr>
+        <w:rPr>
+          <w:b w:val="0"/>
+          <w:bCs w:val="0"/>
+          <w:noProof w:val="0"/>
+        </w:rPr>
         <w:id w:val="1018124070"/>
         <w:docPartObj>
           <w:docPartGallery w:val="Table of Contents"/>
           <w:docPartUnique/>
         </w:docPartObj>
       </w:sdtPr>
-      <w:sdtEndPr>
-        <w:rPr>
-          <w:b w:val="0"/>
-          <w:bCs w:val="0"/>
-          <w:noProof w:val="0"/>
-        </w:rPr>
-      </w:sdtEndPr>
+      <w:sdtEndPr/>
       <w:sdtContent>
         <w:p>
           <w:pPr>
             <w:pStyle w:val="Obsah1"/>
+            <w:rPr>
+              <w:rFonts w:asciiTheme="minorHAnsi" w:eastAsiaTheme="minorEastAsia" w:hAnsiTheme="minorHAnsi" w:cstheme="minorBidi"/>
+              <w:b w:val="0"/>
+              <w:bCs w:val="0"/>
+              <w:sz w:val="22"/>
+              <w:szCs w:val="22"/>
+              <w:lang w:val="sk-SK"/>
+            </w:rPr>
           </w:pPr>
           <w:r>
             <w:fldChar w:fldCharType="begin"/>
@@ -363,7 +370,7 @@
           <w:r>
             <w:fldChar w:fldCharType="separate"/>
           </w:r>
-          <w:hyperlink w:anchor="_Toc101337689" w:history="1">
+          <w:hyperlink w:anchor="_Toc103112268" w:history="1">
             <w:r>
               <w:rPr>
                 <w:rStyle w:val="Hypertextovprepojenie"/>
@@ -386,7 +393,7 @@
               <w:rPr>
                 <w:webHidden/>
               </w:rPr>
-              <w:instrText xml:space="preserve"> PAGEREF _Toc101337689 \h </w:instrText>
+              <w:instrText xml:space="preserve"> PAGEREF _Toc103112268 \h </w:instrText>
             </w:r>
             <w:r>
               <w:rPr>
@@ -416,8 +423,16 @@
         <w:p>
           <w:pPr>
             <w:pStyle w:val="Obsah1"/>
+            <w:rPr>
+              <w:rFonts w:asciiTheme="minorHAnsi" w:eastAsiaTheme="minorEastAsia" w:hAnsiTheme="minorHAnsi" w:cstheme="minorBidi"/>
+              <w:b w:val="0"/>
+              <w:bCs w:val="0"/>
+              <w:sz w:val="22"/>
+              <w:szCs w:val="22"/>
+              <w:lang w:val="sk-SK"/>
+            </w:rPr>
           </w:pPr>
-          <w:hyperlink w:anchor="_Toc101337690" w:history="1">
+          <w:hyperlink w:anchor="_Toc103112269" w:history="1">
             <w:r>
               <w:rPr>
                 <w:rStyle w:val="Hypertextovprepojenie"/>
@@ -440,7 +455,7 @@
               <w:rPr>
                 <w:webHidden/>
               </w:rPr>
-              <w:instrText xml:space="preserve"> PAGEREF _Toc101337690 \h </w:instrText>
+              <w:instrText xml:space="preserve"> PAGEREF _Toc103112269 \h </w:instrText>
             </w:r>
             <w:r>
               <w:rPr>
@@ -470,8 +485,16 @@
         <w:p>
           <w:pPr>
             <w:pStyle w:val="Obsah1"/>
+            <w:rPr>
+              <w:rFonts w:asciiTheme="minorHAnsi" w:eastAsiaTheme="minorEastAsia" w:hAnsiTheme="minorHAnsi" w:cstheme="minorBidi"/>
+              <w:b w:val="0"/>
+              <w:bCs w:val="0"/>
+              <w:sz w:val="22"/>
+              <w:szCs w:val="22"/>
+              <w:lang w:val="sk-SK"/>
+            </w:rPr>
           </w:pPr>
-          <w:hyperlink w:anchor="_Toc101337691" w:history="1">
+          <w:hyperlink w:anchor="_Toc103112270" w:history="1">
             <w:r>
               <w:rPr>
                 <w:rStyle w:val="Hypertextovprepojenie"/>
@@ -494,7 +517,7 @@
               <w:rPr>
                 <w:webHidden/>
               </w:rPr>
-              <w:instrText xml:space="preserve"> PAGEREF _Toc101337691 \h </w:instrText>
+              <w:instrText xml:space="preserve"> PAGEREF _Toc103112270 \h </w:instrText>
             </w:r>
             <w:r>
               <w:rPr>
@@ -524,8 +547,16 @@
         <w:p>
           <w:pPr>
             <w:pStyle w:val="Obsah1"/>
+            <w:rPr>
+              <w:rFonts w:asciiTheme="minorHAnsi" w:eastAsiaTheme="minorEastAsia" w:hAnsiTheme="minorHAnsi" w:cstheme="minorBidi"/>
+              <w:b w:val="0"/>
+              <w:bCs w:val="0"/>
+              <w:sz w:val="22"/>
+              <w:szCs w:val="22"/>
+              <w:lang w:val="sk-SK"/>
+            </w:rPr>
           </w:pPr>
-          <w:hyperlink w:anchor="_Toc101337692" w:history="1">
+          <w:hyperlink w:anchor="_Toc103112271" w:history="1">
             <w:r>
               <w:rPr>
                 <w:rStyle w:val="Hypertextovprepojenie"/>
@@ -548,7 +579,7 @@
               <w:rPr>
                 <w:webHidden/>
               </w:rPr>
-              <w:instrText xml:space="preserve"> PAGEREF _Toc101337692 \h </w:instrText>
+              <w:instrText xml:space="preserve"> PAGEREF _Toc103112271 \h </w:instrText>
             </w:r>
             <w:r>
               <w:rPr>
@@ -582,10 +613,14 @@
               <w:tab w:val="right" w:pos="9019"/>
             </w:tabs>
             <w:rPr>
+              <w:rFonts w:asciiTheme="minorHAnsi" w:eastAsiaTheme="minorEastAsia" w:hAnsiTheme="minorHAnsi" w:cstheme="minorBidi"/>
               <w:noProof/>
+              <w:sz w:val="22"/>
+              <w:szCs w:val="22"/>
+              <w:lang w:val="sk-SK"/>
             </w:rPr>
           </w:pPr>
-          <w:hyperlink w:anchor="_Toc101337693" w:history="1">
+          <w:hyperlink w:anchor="_Toc103112272" w:history="1">
             <w:r>
               <w:rPr>
                 <w:rStyle w:val="Hypertextovprepojenie"/>
@@ -612,7 +647,7 @@
                 <w:noProof/>
                 <w:webHidden/>
               </w:rPr>
-              <w:instrText xml:space="preserve"> PAGEREF _Toc101337693 \h </w:instrText>
+              <w:instrText xml:space="preserve"> PAGEREF _Toc103112272 \h </w:instrText>
             </w:r>
             <w:r>
               <w:rPr>
@@ -650,10 +685,14 @@
               <w:tab w:val="right" w:pos="9019"/>
             </w:tabs>
             <w:rPr>
+              <w:rFonts w:asciiTheme="minorHAnsi" w:eastAsiaTheme="minorEastAsia" w:hAnsiTheme="minorHAnsi" w:cstheme="minorBidi"/>
               <w:noProof/>
+              <w:sz w:val="22"/>
+              <w:szCs w:val="22"/>
+              <w:lang w:val="sk-SK"/>
             </w:rPr>
           </w:pPr>
-          <w:hyperlink w:anchor="_Toc101337694" w:history="1">
+          <w:hyperlink w:anchor="_Toc103112273" w:history="1">
             <w:r>
               <w:rPr>
                 <w:rStyle w:val="Hypertextovprepojenie"/>
@@ -680,7 +719,7 @@
                 <w:noProof/>
                 <w:webHidden/>
               </w:rPr>
-              <w:instrText xml:space="preserve"> PAGEREF _Toc101337694 \h </w:instrText>
+              <w:instrText xml:space="preserve"> PAGEREF _Toc103112273 \h </w:instrText>
             </w:r>
             <w:r>
               <w:rPr>
@@ -718,10 +757,14 @@
               <w:tab w:val="right" w:pos="9019"/>
             </w:tabs>
             <w:rPr>
+              <w:rFonts w:asciiTheme="minorHAnsi" w:eastAsiaTheme="minorEastAsia" w:hAnsiTheme="minorHAnsi" w:cstheme="minorBidi"/>
               <w:noProof/>
+              <w:sz w:val="22"/>
+              <w:szCs w:val="22"/>
+              <w:lang w:val="sk-SK"/>
             </w:rPr>
           </w:pPr>
-          <w:hyperlink w:anchor="_Toc101337695" w:history="1">
+          <w:hyperlink w:anchor="_Toc103112274" w:history="1">
             <w:r>
               <w:rPr>
                 <w:rStyle w:val="Hypertextovprepojenie"/>
@@ -748,7 +791,7 @@
                 <w:noProof/>
                 <w:webHidden/>
               </w:rPr>
-              <w:instrText xml:space="preserve"> PAGEREF _Toc101337695 \h </w:instrText>
+              <w:instrText xml:space="preserve"> PAGEREF _Toc103112274 \h </w:instrText>
             </w:r>
             <w:r>
               <w:rPr>
@@ -786,10 +829,14 @@
               <w:tab w:val="right" w:pos="9019"/>
             </w:tabs>
             <w:rPr>
+              <w:rFonts w:asciiTheme="minorHAnsi" w:eastAsiaTheme="minorEastAsia" w:hAnsiTheme="minorHAnsi" w:cstheme="minorBidi"/>
               <w:noProof/>
+              <w:sz w:val="22"/>
+              <w:szCs w:val="22"/>
+              <w:lang w:val="sk-SK"/>
             </w:rPr>
           </w:pPr>
-          <w:hyperlink w:anchor="_Toc101337696" w:history="1">
+          <w:hyperlink w:anchor="_Toc103112275" w:history="1">
             <w:r>
               <w:rPr>
                 <w:rStyle w:val="Hypertextovprepojenie"/>
@@ -816,7 +863,7 @@
                 <w:noProof/>
                 <w:webHidden/>
               </w:rPr>
-              <w:instrText xml:space="preserve"> PAGEREF _Toc101337696 \h </w:instrText>
+              <w:instrText xml:space="preserve"> PAGEREF _Toc103112275 \h </w:instrText>
             </w:r>
             <w:r>
               <w:rPr>
@@ -854,10 +901,14 @@
               <w:tab w:val="right" w:pos="9019"/>
             </w:tabs>
             <w:rPr>
+              <w:rFonts w:asciiTheme="minorHAnsi" w:eastAsiaTheme="minorEastAsia" w:hAnsiTheme="minorHAnsi" w:cstheme="minorBidi"/>
               <w:noProof/>
+              <w:sz w:val="22"/>
+              <w:szCs w:val="22"/>
+              <w:lang w:val="sk-SK"/>
             </w:rPr>
           </w:pPr>
-          <w:hyperlink w:anchor="_Toc101337697" w:history="1">
+          <w:hyperlink w:anchor="_Toc103112276" w:history="1">
             <w:r>
               <w:rPr>
                 <w:rStyle w:val="Hypertextovprepojenie"/>
@@ -884,7 +935,7 @@
                 <w:noProof/>
                 <w:webHidden/>
               </w:rPr>
-              <w:instrText xml:space="preserve"> PAGEREF _Toc101337697 \h </w:instrText>
+              <w:instrText xml:space="preserve"> PAGEREF _Toc103112276 \h </w:instrText>
             </w:r>
             <w:r>
               <w:rPr>
@@ -922,10 +973,14 @@
               <w:tab w:val="right" w:pos="9019"/>
             </w:tabs>
             <w:rPr>
+              <w:rFonts w:asciiTheme="minorHAnsi" w:eastAsiaTheme="minorEastAsia" w:hAnsiTheme="minorHAnsi" w:cstheme="minorBidi"/>
               <w:noProof/>
+              <w:sz w:val="22"/>
+              <w:szCs w:val="22"/>
+              <w:lang w:val="sk-SK"/>
             </w:rPr>
           </w:pPr>
-          <w:hyperlink w:anchor="_Toc101337698" w:history="1">
+          <w:hyperlink w:anchor="_Toc103112277" w:history="1">
             <w:r>
               <w:rPr>
                 <w:rStyle w:val="Hypertextovprepojenie"/>
@@ -952,7 +1007,7 @@
                 <w:noProof/>
                 <w:webHidden/>
               </w:rPr>
-              <w:instrText xml:space="preserve"> PAGEREF _Toc101337698 \h </w:instrText>
+              <w:instrText xml:space="preserve"> PAGEREF _Toc103112277 \h </w:instrText>
             </w:r>
             <w:r>
               <w:rPr>
@@ -986,8 +1041,16 @@
         <w:p>
           <w:pPr>
             <w:pStyle w:val="Obsah1"/>
+            <w:rPr>
+              <w:rFonts w:asciiTheme="minorHAnsi" w:eastAsiaTheme="minorEastAsia" w:hAnsiTheme="minorHAnsi" w:cstheme="minorBidi"/>
+              <w:b w:val="0"/>
+              <w:bCs w:val="0"/>
+              <w:sz w:val="22"/>
+              <w:szCs w:val="22"/>
+              <w:lang w:val="sk-SK"/>
+            </w:rPr>
           </w:pPr>
-          <w:hyperlink w:anchor="_Toc101337699" w:history="1">
+          <w:hyperlink w:anchor="_Toc103112278" w:history="1">
             <w:r>
               <w:rPr>
                 <w:rStyle w:val="Hypertextovprepojenie"/>
@@ -1010,7 +1073,7 @@
               <w:rPr>
                 <w:webHidden/>
               </w:rPr>
-              <w:instrText xml:space="preserve"> PAGEREF _Toc101337699 \h </w:instrText>
+              <w:instrText xml:space="preserve"> PAGEREF _Toc103112278 \h </w:instrText>
             </w:r>
             <w:r>
               <w:rPr>
@@ -1044,10 +1107,14 @@
               <w:tab w:val="right" w:pos="9019"/>
             </w:tabs>
             <w:rPr>
+              <w:rFonts w:asciiTheme="minorHAnsi" w:eastAsiaTheme="minorEastAsia" w:hAnsiTheme="minorHAnsi" w:cstheme="minorBidi"/>
               <w:noProof/>
+              <w:sz w:val="22"/>
+              <w:szCs w:val="22"/>
+              <w:lang w:val="sk-SK"/>
             </w:rPr>
           </w:pPr>
-          <w:hyperlink w:anchor="_Toc101337700" w:history="1">
+          <w:hyperlink w:anchor="_Toc103112279" w:history="1">
             <w:r>
               <w:rPr>
                 <w:rStyle w:val="Hypertextovprepojenie"/>
@@ -1074,7 +1141,7 @@
                 <w:noProof/>
                 <w:webHidden/>
               </w:rPr>
-              <w:instrText xml:space="preserve"> PAGEREF _Toc101337700 \h </w:instrText>
+              <w:instrText xml:space="preserve"> PAGEREF _Toc103112279 \h </w:instrText>
             </w:r>
             <w:r>
               <w:rPr>
@@ -1112,10 +1179,14 @@
               <w:tab w:val="right" w:pos="9019"/>
             </w:tabs>
             <w:rPr>
+              <w:rFonts w:asciiTheme="minorHAnsi" w:eastAsiaTheme="minorEastAsia" w:hAnsiTheme="minorHAnsi" w:cstheme="minorBidi"/>
               <w:noProof/>
+              <w:sz w:val="22"/>
+              <w:szCs w:val="22"/>
+              <w:lang w:val="sk-SK"/>
             </w:rPr>
           </w:pPr>
-          <w:hyperlink w:anchor="_Toc101337701" w:history="1">
+          <w:hyperlink w:anchor="_Toc103112280" w:history="1">
             <w:r>
               <w:rPr>
                 <w:rStyle w:val="Hypertextovprepojenie"/>
@@ -1142,7 +1213,7 @@
                 <w:noProof/>
                 <w:webHidden/>
               </w:rPr>
-              <w:instrText xml:space="preserve"> PAGEREF _Toc101337701 \h </w:instrText>
+              <w:instrText xml:space="preserve"> PAGEREF _Toc103112280 \h </w:instrText>
             </w:r>
             <w:r>
               <w:rPr>
@@ -1180,10 +1251,14 @@
               <w:tab w:val="right" w:pos="9019"/>
             </w:tabs>
             <w:rPr>
+              <w:rFonts w:asciiTheme="minorHAnsi" w:eastAsiaTheme="minorEastAsia" w:hAnsiTheme="minorHAnsi" w:cstheme="minorBidi"/>
               <w:noProof/>
+              <w:sz w:val="22"/>
+              <w:szCs w:val="22"/>
+              <w:lang w:val="sk-SK"/>
             </w:rPr>
           </w:pPr>
-          <w:hyperlink w:anchor="_Toc101337702" w:history="1">
+          <w:hyperlink w:anchor="_Toc103112281" w:history="1">
             <w:r>
               <w:rPr>
                 <w:rStyle w:val="Hypertextovprepojenie"/>
@@ -1210,7 +1285,7 @@
                 <w:noProof/>
                 <w:webHidden/>
               </w:rPr>
-              <w:instrText xml:space="preserve"> PAGEREF _Toc101337702 \h </w:instrText>
+              <w:instrText xml:space="preserve"> PAGEREF _Toc103112281 \h </w:instrText>
             </w:r>
             <w:r>
               <w:rPr>
@@ -1248,10 +1323,14 @@
               <w:tab w:val="right" w:pos="9019"/>
             </w:tabs>
             <w:rPr>
+              <w:rFonts w:asciiTheme="minorHAnsi" w:eastAsiaTheme="minorEastAsia" w:hAnsiTheme="minorHAnsi" w:cstheme="minorBidi"/>
               <w:noProof/>
+              <w:sz w:val="22"/>
+              <w:szCs w:val="22"/>
+              <w:lang w:val="sk-SK"/>
             </w:rPr>
           </w:pPr>
-          <w:hyperlink w:anchor="_Toc101337703" w:history="1">
+          <w:hyperlink w:anchor="_Toc103112282" w:history="1">
             <w:r>
               <w:rPr>
                 <w:rStyle w:val="Hypertextovprepojenie"/>
@@ -1278,7 +1357,7 @@
                 <w:noProof/>
                 <w:webHidden/>
               </w:rPr>
-              <w:instrText xml:space="preserve"> PAGEREF _Toc101337703 \h </w:instrText>
+              <w:instrText xml:space="preserve"> PAGEREF _Toc103112282 \h </w:instrText>
             </w:r>
             <w:r>
               <w:rPr>
@@ -1312,8 +1391,16 @@
         <w:p>
           <w:pPr>
             <w:pStyle w:val="Obsah1"/>
+            <w:rPr>
+              <w:rFonts w:asciiTheme="minorHAnsi" w:eastAsiaTheme="minorEastAsia" w:hAnsiTheme="minorHAnsi" w:cstheme="minorBidi"/>
+              <w:b w:val="0"/>
+              <w:bCs w:val="0"/>
+              <w:sz w:val="22"/>
+              <w:szCs w:val="22"/>
+              <w:lang w:val="sk-SK"/>
+            </w:rPr>
           </w:pPr>
-          <w:hyperlink w:anchor="_Toc101337704" w:history="1">
+          <w:hyperlink w:anchor="_Toc103112283" w:history="1">
             <w:r>
               <w:rPr>
                 <w:rStyle w:val="Hypertextovprepojenie"/>
@@ -1338,7 +1425,7 @@
               <w:rPr>
                 <w:webHidden/>
               </w:rPr>
-              <w:instrText xml:space="preserve"> PAGEREF _Toc101337704 \h </w:instrText>
+              <w:instrText xml:space="preserve"> PAGEREF _Toc103112283 \h </w:instrText>
             </w:r>
             <w:r>
               <w:rPr>
@@ -1372,10 +1459,14 @@
               <w:tab w:val="right" w:pos="9019"/>
             </w:tabs>
             <w:rPr>
+              <w:rFonts w:asciiTheme="minorHAnsi" w:eastAsiaTheme="minorEastAsia" w:hAnsiTheme="minorHAnsi" w:cstheme="minorBidi"/>
               <w:noProof/>
+              <w:sz w:val="22"/>
+              <w:szCs w:val="22"/>
+              <w:lang w:val="sk-SK"/>
             </w:rPr>
           </w:pPr>
-          <w:hyperlink w:anchor="_Toc101337705" w:history="1">
+          <w:hyperlink w:anchor="_Toc103112284" w:history="1">
             <w:r>
               <w:rPr>
                 <w:rStyle w:val="Hypertextovprepojenie"/>
@@ -1403,7 +1494,7 @@
                 <w:noProof/>
                 <w:webHidden/>
               </w:rPr>
-              <w:instrText xml:space="preserve"> PAGEREF _Toc101337705 \h </w:instrText>
+              <w:instrText xml:space="preserve"> PAGEREF _Toc103112284 \h </w:instrText>
             </w:r>
             <w:r>
               <w:rPr>
@@ -1441,10 +1532,14 @@
               <w:tab w:val="right" w:pos="9019"/>
             </w:tabs>
             <w:rPr>
+              <w:rFonts w:asciiTheme="minorHAnsi" w:eastAsiaTheme="minorEastAsia" w:hAnsiTheme="minorHAnsi" w:cstheme="minorBidi"/>
               <w:noProof/>
+              <w:sz w:val="22"/>
+              <w:szCs w:val="22"/>
+              <w:lang w:val="sk-SK"/>
             </w:rPr>
           </w:pPr>
-          <w:hyperlink w:anchor="_Toc101337706" w:history="1">
+          <w:hyperlink w:anchor="_Toc103112285" w:history="1">
             <w:r>
               <w:rPr>
                 <w:rStyle w:val="Hypertextovprepojenie"/>
@@ -1472,7 +1567,7 @@
                 <w:noProof/>
                 <w:webHidden/>
               </w:rPr>
-              <w:instrText xml:space="preserve"> PAGEREF _Toc101337706 \h </w:instrText>
+              <w:instrText xml:space="preserve"> PAGEREF _Toc103112285 \h </w:instrText>
             </w:r>
             <w:r>
               <w:rPr>
@@ -1510,10 +1605,14 @@
               <w:tab w:val="right" w:pos="9019"/>
             </w:tabs>
             <w:rPr>
+              <w:rFonts w:asciiTheme="minorHAnsi" w:eastAsiaTheme="minorEastAsia" w:hAnsiTheme="minorHAnsi" w:cstheme="minorBidi"/>
               <w:noProof/>
+              <w:sz w:val="22"/>
+              <w:szCs w:val="22"/>
+              <w:lang w:val="sk-SK"/>
             </w:rPr>
           </w:pPr>
-          <w:hyperlink w:anchor="_Toc101337707" w:history="1">
+          <w:hyperlink w:anchor="_Toc103112286" w:history="1">
             <w:r>
               <w:rPr>
                 <w:rStyle w:val="Hypertextovprepojenie"/>
@@ -1541,7 +1640,7 @@
                 <w:noProof/>
                 <w:webHidden/>
               </w:rPr>
-              <w:instrText xml:space="preserve"> PAGEREF _Toc101337707 \h </w:instrText>
+              <w:instrText xml:space="preserve"> PAGEREF _Toc103112286 \h </w:instrText>
             </w:r>
             <w:r>
               <w:rPr>
@@ -1579,10 +1678,14 @@
               <w:tab w:val="right" w:pos="9019"/>
             </w:tabs>
             <w:rPr>
+              <w:rFonts w:asciiTheme="minorHAnsi" w:eastAsiaTheme="minorEastAsia" w:hAnsiTheme="minorHAnsi" w:cstheme="minorBidi"/>
               <w:noProof/>
+              <w:sz w:val="22"/>
+              <w:szCs w:val="22"/>
+              <w:lang w:val="sk-SK"/>
             </w:rPr>
           </w:pPr>
-          <w:hyperlink w:anchor="_Toc101337708" w:history="1">
+          <w:hyperlink w:anchor="_Toc103112287" w:history="1">
             <w:r>
               <w:rPr>
                 <w:rStyle w:val="Hypertextovprepojenie"/>
@@ -1610,7 +1713,7 @@
                 <w:noProof/>
                 <w:webHidden/>
               </w:rPr>
-              <w:instrText xml:space="preserve"> PAGEREF _Toc101337708 \h </w:instrText>
+              <w:instrText xml:space="preserve"> PAGEREF _Toc103112287 \h </w:instrText>
             </w:r>
             <w:r>
               <w:rPr>
@@ -1648,10 +1751,14 @@
               <w:tab w:val="right" w:pos="9019"/>
             </w:tabs>
             <w:rPr>
+              <w:rFonts w:asciiTheme="minorHAnsi" w:eastAsiaTheme="minorEastAsia" w:hAnsiTheme="minorHAnsi" w:cstheme="minorBidi"/>
               <w:noProof/>
+              <w:sz w:val="22"/>
+              <w:szCs w:val="22"/>
+              <w:lang w:val="sk-SK"/>
             </w:rPr>
           </w:pPr>
-          <w:hyperlink w:anchor="_Toc101337709" w:history="1">
+          <w:hyperlink w:anchor="_Toc103112288" w:history="1">
             <w:r>
               <w:rPr>
                 <w:rStyle w:val="Hypertextovprepojenie"/>
@@ -1679,7 +1786,7 @@
                 <w:noProof/>
                 <w:webHidden/>
               </w:rPr>
-              <w:instrText xml:space="preserve"> PAGEREF _Toc101337709 \h </w:instrText>
+              <w:instrText xml:space="preserve"> PAGEREF _Toc103112288 \h </w:instrText>
             </w:r>
             <w:r>
               <w:rPr>
@@ -1700,6 +1807,288 @@
                 <w:webHidden/>
               </w:rPr>
               <w:t>25</w:t>
+            </w:r>
+            <w:r>
+              <w:rPr>
+                <w:noProof/>
+                <w:webHidden/>
+              </w:rPr>
+              <w:fldChar w:fldCharType="end"/>
+            </w:r>
+          </w:hyperlink>
+        </w:p>
+        <w:p>
+          <w:pPr>
+            <w:pStyle w:val="Obsah1"/>
+            <w:rPr>
+              <w:rFonts w:asciiTheme="minorHAnsi" w:eastAsiaTheme="minorEastAsia" w:hAnsiTheme="minorHAnsi" w:cstheme="minorBidi"/>
+              <w:b w:val="0"/>
+              <w:bCs w:val="0"/>
+              <w:sz w:val="22"/>
+              <w:szCs w:val="22"/>
+              <w:lang w:val="sk-SK"/>
+            </w:rPr>
+          </w:pPr>
+          <w:hyperlink w:anchor="_Toc103112289" w:history="1">
+            <w:r>
+              <w:rPr>
+                <w:rStyle w:val="Hypertextovprepojenie"/>
+                <w:lang w:val="sk-SK"/>
+              </w:rPr>
+              <w:t>Doplnková úloha – Websokety</w:t>
+            </w:r>
+            <w:r>
+              <w:rPr>
+                <w:webHidden/>
+              </w:rPr>
+              <w:tab/>
+            </w:r>
+            <w:r>
+              <w:rPr>
+                <w:webHidden/>
+              </w:rPr>
+              <w:fldChar w:fldCharType="begin"/>
+            </w:r>
+            <w:r>
+              <w:rPr>
+                <w:webHidden/>
+              </w:rPr>
+              <w:instrText xml:space="preserve"> PAGEREF _Toc103112289 \h </w:instrText>
+            </w:r>
+            <w:r>
+              <w:rPr>
+                <w:webHidden/>
+              </w:rPr>
+            </w:r>
+            <w:r>
+              <w:rPr>
+                <w:webHidden/>
+              </w:rPr>
+              <w:fldChar w:fldCharType="separate"/>
+            </w:r>
+            <w:r>
+              <w:rPr>
+                <w:webHidden/>
+              </w:rPr>
+              <w:t>26</w:t>
+            </w:r>
+            <w:r>
+              <w:rPr>
+                <w:webHidden/>
+              </w:rPr>
+              <w:fldChar w:fldCharType="end"/>
+            </w:r>
+          </w:hyperlink>
+        </w:p>
+        <w:p>
+          <w:pPr>
+            <w:pStyle w:val="Obsah2"/>
+            <w:tabs>
+              <w:tab w:val="right" w:pos="9019"/>
+            </w:tabs>
+            <w:rPr>
+              <w:rFonts w:asciiTheme="minorHAnsi" w:eastAsiaTheme="minorEastAsia" w:hAnsiTheme="minorHAnsi" w:cstheme="minorBidi"/>
+              <w:noProof/>
+              <w:sz w:val="22"/>
+              <w:szCs w:val="22"/>
+              <w:lang w:val="sk-SK"/>
+            </w:rPr>
+          </w:pPr>
+          <w:hyperlink w:anchor="_Toc103112290" w:history="1">
+            <w:r>
+              <w:rPr>
+                <w:rStyle w:val="Hypertextovprepojenie"/>
+                <w:noProof/>
+                <w:lang w:val="sk-SK"/>
+              </w:rPr>
+              <w:t>Backend aplikácie</w:t>
+            </w:r>
+            <w:r>
+              <w:rPr>
+                <w:noProof/>
+                <w:webHidden/>
+              </w:rPr>
+              <w:tab/>
+            </w:r>
+            <w:r>
+              <w:rPr>
+                <w:noProof/>
+                <w:webHidden/>
+              </w:rPr>
+              <w:fldChar w:fldCharType="begin"/>
+            </w:r>
+            <w:r>
+              <w:rPr>
+                <w:noProof/>
+                <w:webHidden/>
+              </w:rPr>
+              <w:instrText xml:space="preserve"> PAGEREF _Toc103112290 \h </w:instrText>
+            </w:r>
+            <w:r>
+              <w:rPr>
+                <w:noProof/>
+                <w:webHidden/>
+              </w:rPr>
+            </w:r>
+            <w:r>
+              <w:rPr>
+                <w:noProof/>
+                <w:webHidden/>
+              </w:rPr>
+              <w:fldChar w:fldCharType="separate"/>
+            </w:r>
+            <w:r>
+              <w:rPr>
+                <w:noProof/>
+                <w:webHidden/>
+              </w:rPr>
+              <w:t>26</w:t>
+            </w:r>
+            <w:r>
+              <w:rPr>
+                <w:noProof/>
+                <w:webHidden/>
+              </w:rPr>
+              <w:fldChar w:fldCharType="end"/>
+            </w:r>
+          </w:hyperlink>
+        </w:p>
+        <w:p>
+          <w:pPr>
+            <w:pStyle w:val="Obsah2"/>
+            <w:tabs>
+              <w:tab w:val="right" w:pos="9019"/>
+            </w:tabs>
+            <w:rPr>
+              <w:rFonts w:asciiTheme="minorHAnsi" w:eastAsiaTheme="minorEastAsia" w:hAnsiTheme="minorHAnsi" w:cstheme="minorBidi"/>
+              <w:noProof/>
+              <w:sz w:val="22"/>
+              <w:szCs w:val="22"/>
+              <w:lang w:val="sk-SK"/>
+            </w:rPr>
+          </w:pPr>
+          <w:hyperlink w:anchor="_Toc103112291" w:history="1">
+            <w:r>
+              <w:rPr>
+                <w:rStyle w:val="Hypertextovprepojenie"/>
+                <w:noProof/>
+                <w:lang w:val="sk-SK"/>
+              </w:rPr>
+              <w:t>Frontend aplikácie</w:t>
+            </w:r>
+            <w:r>
+              <w:rPr>
+                <w:noProof/>
+                <w:webHidden/>
+              </w:rPr>
+              <w:tab/>
+            </w:r>
+            <w:r>
+              <w:rPr>
+                <w:noProof/>
+                <w:webHidden/>
+              </w:rPr>
+              <w:fldChar w:fldCharType="begin"/>
+            </w:r>
+            <w:r>
+              <w:rPr>
+                <w:noProof/>
+                <w:webHidden/>
+              </w:rPr>
+              <w:instrText xml:space="preserve"> PAGEREF _Toc103112291 \h </w:instrText>
+            </w:r>
+            <w:r>
+              <w:rPr>
+                <w:noProof/>
+                <w:webHidden/>
+              </w:rPr>
+            </w:r>
+            <w:r>
+              <w:rPr>
+                <w:noProof/>
+                <w:webHidden/>
+              </w:rPr>
+              <w:fldChar w:fldCharType="separate"/>
+            </w:r>
+            <w:r>
+              <w:rPr>
+                <w:noProof/>
+                <w:webHidden/>
+              </w:rPr>
+              <w:t>28</w:t>
+            </w:r>
+            <w:r>
+              <w:rPr>
+                <w:noProof/>
+                <w:webHidden/>
+              </w:rPr>
+              <w:fldChar w:fldCharType="end"/>
+            </w:r>
+          </w:hyperlink>
+        </w:p>
+        <w:p>
+          <w:pPr>
+            <w:pStyle w:val="Obsah2"/>
+            <w:tabs>
+              <w:tab w:val="right" w:pos="9019"/>
+            </w:tabs>
+            <w:rPr>
+              <w:rFonts w:asciiTheme="minorHAnsi" w:eastAsiaTheme="minorEastAsia" w:hAnsiTheme="minorHAnsi" w:cstheme="minorBidi"/>
+              <w:noProof/>
+              <w:sz w:val="22"/>
+              <w:szCs w:val="22"/>
+              <w:lang w:val="sk-SK"/>
+            </w:rPr>
+          </w:pPr>
+          <w:hyperlink w:anchor="_Toc103112292" w:history="1">
+            <w:r>
+              <w:rPr>
+                <w:rStyle w:val="Hypertextovprepojenie"/>
+                <w:noProof/>
+                <w:lang w:val="sk-SK"/>
+              </w:rPr>
+              <w:t>Zhodnotenie doplnkovej úlohy</w:t>
+            </w:r>
+            <w:r>
+              <w:rPr>
+                <w:noProof/>
+                <w:webHidden/>
+              </w:rPr>
+              <w:tab/>
+            </w:r>
+            <w:r>
+              <w:rPr>
+                <w:noProof/>
+                <w:webHidden/>
+              </w:rPr>
+              <w:fldChar w:fldCharType="begin"/>
+            </w:r>
+            <w:r>
+              <w:rPr>
+                <w:noProof/>
+                <w:webHidden/>
+              </w:rPr>
+              <w:instrText xml:space="preserve"> PAGEREF _Toc103112292 \h </w:instrText>
+            </w:r>
+            <w:r>
+              <w:rPr>
+                <w:noProof/>
+                <w:webHidden/>
+              </w:rPr>
+            </w:r>
+            <w:r>
+              <w:rPr>
+                <w:noProof/>
+                <w:webHidden/>
+              </w:rPr>
+              <w:fldChar w:fldCharType="separate"/>
+            </w:r>
+            <w:r>
+              <w:rPr>
+                <w:noProof/>
+                <w:webHidden/>
+              </w:rPr>
+              <w:t>30</w:t>
             </w:r>
             <w:r>
               <w:rPr>
@@ -1724,24 +2113,11 @@
         </w:p>
       </w:sdtContent>
     </w:sdt>
-    <w:p/>
-    <w:p>
-      <w:pPr>
-        <w:spacing w:before="240" w:after="240" w:line="276" w:lineRule="auto"/>
-        <w:jc w:val="left"/>
-      </w:pPr>
-    </w:p>
-    <w:p>
-      <w:pPr>
-        <w:spacing w:before="240" w:after="240" w:line="276" w:lineRule="auto"/>
-        <w:jc w:val="left"/>
-      </w:pPr>
-    </w:p>
     <w:p>
       <w:pPr>
         <w:pStyle w:val="Nadpis1"/>
       </w:pPr>
-      <w:bookmarkStart w:id="0" w:name="_Toc101337689"/>
+      <w:bookmarkStart w:id="0" w:name="_Toc103112268"/>
       <w:r>
         <w:lastRenderedPageBreak/>
         <w:t xml:space="preserve">Návrh </w:t>
@@ -2090,7 +2466,7 @@
       <w:pPr>
         <w:pStyle w:val="Nadpis1"/>
       </w:pPr>
-      <w:bookmarkStart w:id="1" w:name="_Toc101337690"/>
+      <w:bookmarkStart w:id="1" w:name="_Toc103112269"/>
       <w:r>
         <w:lastRenderedPageBreak/>
         <w:t>Návrh databázy</w:t>
@@ -2191,7 +2567,7 @@
       <w:pPr>
         <w:pStyle w:val="Nadpis1"/>
       </w:pPr>
-      <w:bookmarkStart w:id="2" w:name="_Toc101337691"/>
+      <w:bookmarkStart w:id="2" w:name="_Toc103112270"/>
       <w:r>
         <w:lastRenderedPageBreak/>
         <w:t xml:space="preserve">Návrh API </w:t>
@@ -2419,7 +2795,7 @@
       <w:pPr>
         <w:pStyle w:val="Nadpis1"/>
       </w:pPr>
-      <w:bookmarkStart w:id="3" w:name="_Toc101337692"/>
+      <w:bookmarkStart w:id="3" w:name="_Toc103112271"/>
       <w:r>
         <w:lastRenderedPageBreak/>
         <w:t>Akceptačné testy</w:t>
@@ -2455,7 +2831,7 @@
       <w:pPr>
         <w:pStyle w:val="Nadpis2"/>
       </w:pPr>
-      <w:bookmarkStart w:id="4" w:name="_Toc101337693"/>
+      <w:bookmarkStart w:id="4" w:name="_Toc103112272"/>
       <w:proofErr w:type="spellStart"/>
       <w:r>
         <w:t>Frontend</w:t>
@@ -2471,7 +2847,7 @@
       <w:pPr>
         <w:pStyle w:val="Nadpis3"/>
       </w:pPr>
-      <w:bookmarkStart w:id="5" w:name="_Toc101337694"/>
+      <w:bookmarkStart w:id="5" w:name="_Toc103112273"/>
       <w:r>
         <w:t>Kladné testy</w:t>
       </w:r>
@@ -3582,7 +3958,7 @@
       <w:pPr>
         <w:pStyle w:val="Nadpis3"/>
       </w:pPr>
-      <w:bookmarkStart w:id="16" w:name="_Toc101337695"/>
+      <w:bookmarkStart w:id="16" w:name="_Toc103112274"/>
       <w:r>
         <w:lastRenderedPageBreak/>
         <w:t>Záporné testy</w:t>
@@ -4343,7 +4719,7 @@
       <w:pPr>
         <w:pStyle w:val="Nadpis2"/>
       </w:pPr>
-      <w:bookmarkStart w:id="17" w:name="_Toc101337696"/>
+      <w:bookmarkStart w:id="17" w:name="_Toc103112275"/>
       <w:proofErr w:type="spellStart"/>
       <w:r>
         <w:t>Backend</w:t>
@@ -4355,7 +4731,7 @@
       <w:pPr>
         <w:pStyle w:val="Nadpis3"/>
       </w:pPr>
-      <w:bookmarkStart w:id="18" w:name="_Toc101337697"/>
+      <w:bookmarkStart w:id="18" w:name="_Toc103112276"/>
       <w:r>
         <w:t>Kladné testy</w:t>
       </w:r>
@@ -5580,7 +5956,7 @@
       <w:pPr>
         <w:pStyle w:val="Nadpis3"/>
       </w:pPr>
-      <w:bookmarkStart w:id="19" w:name="_Toc101337698"/>
+      <w:bookmarkStart w:id="19" w:name="_Toc103112277"/>
       <w:r>
         <w:t>Záporné testy</w:t>
       </w:r>
@@ -6368,7 +6744,7 @@
       <w:pPr>
         <w:pStyle w:val="Nadpis1"/>
       </w:pPr>
-      <w:bookmarkStart w:id="20" w:name="_Toc101337699"/>
+      <w:bookmarkStart w:id="20" w:name="_Toc103112278"/>
       <w:proofErr w:type="spellStart"/>
       <w:r>
         <w:lastRenderedPageBreak/>
@@ -6457,7 +6833,7 @@
       <w:pPr>
         <w:pStyle w:val="Nadpis2"/>
       </w:pPr>
-      <w:bookmarkStart w:id="21" w:name="_Toc101337700"/>
+      <w:bookmarkStart w:id="21" w:name="_Toc103112279"/>
       <w:proofErr w:type="spellStart"/>
       <w:r>
         <w:t>Backend</w:t>
@@ -6590,7 +6966,7 @@
       <w:pPr>
         <w:pStyle w:val="Nadpis3"/>
       </w:pPr>
-      <w:bookmarkStart w:id="22" w:name="_Toc101337701"/>
+      <w:bookmarkStart w:id="22" w:name="_Toc103112280"/>
       <w:r>
         <w:t xml:space="preserve">Štruktúra </w:t>
       </w:r>
@@ -6616,19 +6992,15 @@
       <w:r>
         <w:t xml:space="preserve">Štruktúra projektu obsahuje </w:t>
       </w:r>
-      <w:proofErr w:type="spellStart"/>
-      <w:r>
-        <w:t>doležité</w:t>
-      </w:r>
-      <w:proofErr w:type="spellEnd"/>
+      <w:r>
+        <w:t>dôležité</w:t>
+      </w:r>
       <w:r>
         <w:t xml:space="preserve"> súčasti nato, aby sme mohli </w:t>
       </w:r>
-      <w:proofErr w:type="spellStart"/>
-      <w:r>
-        <w:t>spúštať</w:t>
-      </w:r>
-      <w:proofErr w:type="spellEnd"/>
+      <w:r>
+        <w:t>spúšťať</w:t>
+      </w:r>
       <w:r>
         <w:t xml:space="preserve"> projekt (</w:t>
       </w:r>
@@ -6693,11 +7065,9 @@
       <w:r>
         <w:t xml:space="preserve"> obsahuje modely, pre </w:t>
       </w:r>
-      <w:proofErr w:type="spellStart"/>
-      <w:r>
-        <w:t>každu</w:t>
-      </w:r>
-      <w:proofErr w:type="spellEnd"/>
+      <w:r>
+        <w:t>každú</w:t>
+      </w:r>
       <w:r>
         <w:t xml:space="preserve"> tabuľky nášho fyzického databázového modelu. V ňom sú definované štruktúry/modely každej tabuľky databázy. </w:t>
       </w:r>
@@ -6752,7 +7122,7 @@
       <w:pPr>
         <w:pStyle w:val="Nadpis2"/>
       </w:pPr>
-      <w:bookmarkStart w:id="23" w:name="_Toc101337702"/>
+      <w:bookmarkStart w:id="23" w:name="_Toc103112281"/>
       <w:r>
         <w:t xml:space="preserve">Testovanie </w:t>
       </w:r>
@@ -6894,15 +7264,7 @@
       </w:r>
       <w:proofErr w:type="spellEnd"/>
       <w:r>
-        <w:t xml:space="preserve">. Všetky API </w:t>
-      </w:r>
-      <w:proofErr w:type="spellStart"/>
-      <w:r>
-        <w:t>endpointy</w:t>
-      </w:r>
-      <w:proofErr w:type="spellEnd"/>
-      <w:r>
-        <w:t xml:space="preserve"> sú funkčné tak, ako sme pôvodne chceli a sme pripravení na prácu na </w:t>
+        <w:t xml:space="preserve">. Všetky API endpointy sú funkčné tak, ako sme pôvodne chceli a sme pripravení na prácu na </w:t>
       </w:r>
       <w:proofErr w:type="spellStart"/>
       <w:r>
@@ -6920,7 +7282,7 @@
       <w:pPr>
         <w:pStyle w:val="Nadpis2"/>
       </w:pPr>
-      <w:bookmarkStart w:id="24" w:name="_Toc101337703"/>
+      <w:bookmarkStart w:id="24" w:name="_Toc103112282"/>
       <w:r>
         <w:lastRenderedPageBreak/>
         <w:t xml:space="preserve">Change log oproti </w:t>
@@ -7175,7 +7537,7 @@
           <w:lang w:val="sk-SK"/>
         </w:rPr>
       </w:pPr>
-      <w:bookmarkStart w:id="25" w:name="_Toc101337704"/>
+      <w:bookmarkStart w:id="25" w:name="_Toc103112283"/>
       <w:proofErr w:type="spellStart"/>
       <w:r>
         <w:rPr>
@@ -7375,7 +7737,7 @@
           <w:lang w:val="sk-SK"/>
         </w:rPr>
       </w:pPr>
-      <w:bookmarkStart w:id="26" w:name="_Toc101337705"/>
+      <w:bookmarkStart w:id="26" w:name="_Toc103112284"/>
       <w:r>
         <w:rPr>
           <w:b/>
@@ -7533,7 +7895,7 @@
           <w:lang w:val="sk-SK"/>
         </w:rPr>
       </w:pPr>
-      <w:bookmarkStart w:id="27" w:name="_Toc101337706"/>
+      <w:bookmarkStart w:id="27" w:name="_Toc103112285"/>
       <w:r>
         <w:rPr>
           <w:b/>
@@ -8528,7 +8890,7 @@
           <w:lang w:val="sk-SK"/>
         </w:rPr>
       </w:pPr>
-      <w:bookmarkStart w:id="28" w:name="_Toc101337707"/>
+      <w:bookmarkStart w:id="28" w:name="_Toc103112286"/>
       <w:r>
         <w:rPr>
           <w:b/>
@@ -8941,7 +9303,7 @@
           <w:lang w:val="sk-SK"/>
         </w:rPr>
       </w:pPr>
-      <w:bookmarkStart w:id="29" w:name="_Toc101337708"/>
+      <w:bookmarkStart w:id="29" w:name="_Toc103112287"/>
       <w:r>
         <w:rPr>
           <w:b/>
@@ -9381,7 +9743,7 @@
           <w:lang w:val="sk-SK"/>
         </w:rPr>
       </w:pPr>
-      <w:bookmarkStart w:id="30" w:name="_Toc101337709"/>
+      <w:bookmarkStart w:id="30" w:name="_Toc103112288"/>
       <w:r>
         <w:rPr>
           <w:b/>
@@ -9801,7 +10163,9 @@
         </w:numPr>
         <w:textAlignment w:val="baseline"/>
         <w:rPr>
-          <w:color w:val="000000"/>
+          <w:rStyle w:val="Hypertextovprepojenie"/>
+          <w:color w:val="000000"/>
+          <w:u w:val="none"/>
           <w:lang w:val="sk-SK"/>
         </w:rPr>
       </w:pPr>
@@ -9993,10 +10357,1407 @@
         </w:r>
       </w:hyperlink>
     </w:p>
+    <w:p>
+      <w:pPr>
+        <w:textAlignment w:val="baseline"/>
+        <w:rPr>
+          <w:lang w:val="sk-SK"/>
+        </w:rPr>
+      </w:pPr>
+    </w:p>
+    <w:p>
+      <w:pPr>
+        <w:textAlignment w:val="baseline"/>
+        <w:rPr>
+          <w:lang w:val="sk-SK"/>
+        </w:rPr>
+      </w:pPr>
+    </w:p>
+    <w:p>
+      <w:pPr>
+        <w:textAlignment w:val="baseline"/>
+        <w:rPr>
+          <w:lang w:val="sk-SK"/>
+        </w:rPr>
+      </w:pPr>
+    </w:p>
+    <w:p>
+      <w:pPr>
+        <w:textAlignment w:val="baseline"/>
+        <w:rPr>
+          <w:lang w:val="sk-SK"/>
+        </w:rPr>
+      </w:pPr>
+    </w:p>
+    <w:p>
+      <w:pPr>
+        <w:textAlignment w:val="baseline"/>
+        <w:rPr>
+          <w:lang w:val="sk-SK"/>
+        </w:rPr>
+      </w:pPr>
+    </w:p>
+    <w:p>
+      <w:pPr>
+        <w:textAlignment w:val="baseline"/>
+        <w:rPr>
+          <w:lang w:val="sk-SK"/>
+        </w:rPr>
+      </w:pPr>
+    </w:p>
+    <w:p>
+      <w:pPr>
+        <w:textAlignment w:val="baseline"/>
+        <w:rPr>
+          <w:lang w:val="sk-SK"/>
+        </w:rPr>
+      </w:pPr>
+    </w:p>
+    <w:p>
+      <w:pPr>
+        <w:textAlignment w:val="baseline"/>
+        <w:rPr>
+          <w:lang w:val="sk-SK"/>
+        </w:rPr>
+      </w:pPr>
+    </w:p>
+    <w:p>
+      <w:pPr>
+        <w:textAlignment w:val="baseline"/>
+        <w:rPr>
+          <w:lang w:val="sk-SK"/>
+        </w:rPr>
+      </w:pPr>
+    </w:p>
+    <w:p>
+      <w:pPr>
+        <w:textAlignment w:val="baseline"/>
+        <w:rPr>
+          <w:lang w:val="sk-SK"/>
+        </w:rPr>
+      </w:pPr>
+    </w:p>
+    <w:p>
+      <w:pPr>
+        <w:textAlignment w:val="baseline"/>
+        <w:rPr>
+          <w:lang w:val="sk-SK"/>
+        </w:rPr>
+      </w:pPr>
+    </w:p>
+    <w:p>
+      <w:pPr>
+        <w:textAlignment w:val="baseline"/>
+        <w:rPr>
+          <w:lang w:val="sk-SK"/>
+        </w:rPr>
+      </w:pPr>
+    </w:p>
+    <w:p>
+      <w:pPr>
+        <w:textAlignment w:val="baseline"/>
+        <w:rPr>
+          <w:lang w:val="sk-SK"/>
+        </w:rPr>
+      </w:pPr>
+    </w:p>
+    <w:p>
+      <w:pPr>
+        <w:textAlignment w:val="baseline"/>
+        <w:rPr>
+          <w:lang w:val="sk-SK"/>
+        </w:rPr>
+      </w:pPr>
+    </w:p>
+    <w:p>
+      <w:pPr>
+        <w:textAlignment w:val="baseline"/>
+        <w:rPr>
+          <w:lang w:val="sk-SK"/>
+        </w:rPr>
+      </w:pPr>
+    </w:p>
+    <w:p>
+      <w:pPr>
+        <w:textAlignment w:val="baseline"/>
+        <w:rPr>
+          <w:lang w:val="sk-SK"/>
+        </w:rPr>
+      </w:pPr>
+    </w:p>
+    <w:p>
+      <w:pPr>
+        <w:pStyle w:val="Nadpis1"/>
+        <w:rPr>
+          <w:lang w:val="sk-SK"/>
+        </w:rPr>
+      </w:pPr>
+      <w:bookmarkStart w:id="31" w:name="_Toc103112289"/>
+      <w:r>
+        <w:rPr>
+          <w:lang w:val="sk-SK"/>
+        </w:rPr>
+        <w:lastRenderedPageBreak/>
+        <w:t>Doplnková úloha – Websokety</w:t>
+      </w:r>
+      <w:bookmarkEnd w:id="31"/>
+    </w:p>
+    <w:p>
+      <w:pPr>
+        <w:rPr>
+          <w:lang w:val="sk-SK"/>
+        </w:rPr>
+      </w:pPr>
+    </w:p>
+    <w:p>
+      <w:pPr>
+        <w:ind w:firstLine="720"/>
+        <w:rPr>
+          <w:lang w:val="sk-SK"/>
+        </w:rPr>
+      </w:pPr>
+      <w:r>
+        <w:rPr>
+          <w:lang w:val="sk-SK"/>
+        </w:rPr>
+        <w:t>Rozhodli sme sa implementovať túto doplnkovú úlohu, pri ktorej spočíva aby naša mobilná aplikácia nepoužívala API endpointy a volania na nich, ale aby všetky informácie a dáta išli práve cez websoket.</w:t>
+      </w:r>
+      <w:r>
+        <w:rPr>
+          <w:lang w:val="sk-SK"/>
+        </w:rPr>
+        <w:t xml:space="preserve"> Bolo potrebné prerobiť a upraviť či už </w:t>
+      </w:r>
+      <w:proofErr w:type="spellStart"/>
+      <w:r>
+        <w:rPr>
+          <w:lang w:val="sk-SK"/>
+        </w:rPr>
+        <w:t>backend</w:t>
+      </w:r>
+      <w:proofErr w:type="spellEnd"/>
+      <w:r>
+        <w:rPr>
+          <w:lang w:val="sk-SK"/>
+        </w:rPr>
+        <w:t>,</w:t>
+      </w:r>
+      <w:r>
+        <w:rPr>
+          <w:lang w:val="sk-SK"/>
+        </w:rPr>
+        <w:t xml:space="preserve"> ale aj </w:t>
+      </w:r>
+      <w:proofErr w:type="spellStart"/>
+      <w:r>
+        <w:rPr>
+          <w:lang w:val="sk-SK"/>
+        </w:rPr>
+        <w:t>frontend</w:t>
+      </w:r>
+      <w:proofErr w:type="spellEnd"/>
+      <w:r>
+        <w:rPr>
+          <w:lang w:val="sk-SK"/>
+        </w:rPr>
+        <w:t xml:space="preserve"> aplikácie. Naše riešenie je verejne dostupné na týchto dvoch </w:t>
+      </w:r>
+      <w:proofErr w:type="spellStart"/>
+      <w:r>
+        <w:rPr>
+          <w:lang w:val="sk-SK"/>
+        </w:rPr>
+        <w:t>Github</w:t>
+      </w:r>
+      <w:proofErr w:type="spellEnd"/>
+      <w:r>
+        <w:rPr>
+          <w:lang w:val="sk-SK"/>
+        </w:rPr>
+        <w:t xml:space="preserve"> repozitároch:</w:t>
+      </w:r>
+    </w:p>
+    <w:p>
+      <w:pPr>
+        <w:pStyle w:val="Odsekzoznamu"/>
+        <w:numPr>
+          <w:ilvl w:val="0"/>
+          <w:numId w:val="4"/>
+        </w:numPr>
+        <w:rPr>
+          <w:lang w:val="sk-SK"/>
+        </w:rPr>
+      </w:pPr>
+      <w:r>
+        <w:rPr>
+          <w:lang w:val="sk-SK"/>
+        </w:rPr>
+        <w:t xml:space="preserve">Repozitár pre </w:t>
+      </w:r>
+      <w:hyperlink r:id="rId36" w:history="1">
+        <w:proofErr w:type="spellStart"/>
+        <w:r>
+          <w:rPr>
+            <w:rStyle w:val="Hypertextovprepojenie"/>
+            <w:lang w:val="sk-SK"/>
+          </w:rPr>
+          <w:t>frontend</w:t>
+        </w:r>
+        <w:proofErr w:type="spellEnd"/>
+      </w:hyperlink>
+    </w:p>
+    <w:p>
+      <w:pPr>
+        <w:pStyle w:val="Odsekzoznamu"/>
+        <w:numPr>
+          <w:ilvl w:val="0"/>
+          <w:numId w:val="4"/>
+        </w:numPr>
+        <w:rPr>
+          <w:lang w:val="sk-SK"/>
+        </w:rPr>
+      </w:pPr>
+      <w:r>
+        <w:rPr>
+          <w:lang w:val="sk-SK"/>
+        </w:rPr>
+        <w:t xml:space="preserve">Repozitár pre </w:t>
+      </w:r>
+      <w:hyperlink r:id="rId37" w:history="1">
+        <w:proofErr w:type="spellStart"/>
+        <w:r>
+          <w:rPr>
+            <w:rStyle w:val="Hypertextovprepojenie"/>
+            <w:lang w:val="sk-SK"/>
+          </w:rPr>
+          <w:t>backend</w:t>
+        </w:r>
+        <w:proofErr w:type="spellEnd"/>
+      </w:hyperlink>
+    </w:p>
+    <w:p>
+      <w:pPr>
+        <w:rPr>
+          <w:lang w:val="sk-SK"/>
+        </w:rPr>
+      </w:pPr>
+    </w:p>
+    <w:p>
+      <w:pPr>
+        <w:pStyle w:val="Nadpis2"/>
+        <w:rPr>
+          <w:lang w:val="sk-SK"/>
+        </w:rPr>
+      </w:pPr>
+      <w:bookmarkStart w:id="32" w:name="_Toc103112290"/>
+      <w:proofErr w:type="spellStart"/>
+      <w:r>
+        <w:rPr>
+          <w:lang w:val="sk-SK"/>
+        </w:rPr>
+        <w:t>Backend</w:t>
+      </w:r>
+      <w:proofErr w:type="spellEnd"/>
+      <w:r>
+        <w:rPr>
+          <w:lang w:val="sk-SK"/>
+        </w:rPr>
+        <w:t xml:space="preserve"> aplikácie</w:t>
+      </w:r>
+      <w:bookmarkEnd w:id="32"/>
+    </w:p>
+    <w:p>
+      <w:pPr>
+        <w:ind w:firstLine="720"/>
+        <w:rPr>
+          <w:lang w:val="sk-SK"/>
+        </w:rPr>
+      </w:pPr>
+      <w:r>
+        <w:rPr>
+          <w:lang w:val="sk-SK"/>
+        </w:rPr>
+        <w:t xml:space="preserve">Pre základnú funkčnosť </w:t>
+      </w:r>
+      <w:proofErr w:type="spellStart"/>
+      <w:r>
+        <w:rPr>
+          <w:lang w:val="sk-SK"/>
+        </w:rPr>
+        <w:t>backendu</w:t>
+      </w:r>
+      <w:proofErr w:type="spellEnd"/>
+      <w:r>
+        <w:rPr>
+          <w:lang w:val="sk-SK"/>
+        </w:rPr>
+        <w:t xml:space="preserve">, ktorý je v súbore </w:t>
+      </w:r>
+      <w:r>
+        <w:rPr>
+          <w:i/>
+          <w:iCs/>
+          <w:lang w:val="sk-SK"/>
+        </w:rPr>
+        <w:t>server.js</w:t>
+      </w:r>
+      <w:r>
+        <w:rPr>
+          <w:lang w:val="sk-SK"/>
+        </w:rPr>
+        <w:t xml:space="preserve"> sme použili verejne dostupnú knižnicu </w:t>
+      </w:r>
+      <w:hyperlink r:id="rId38" w:history="1">
+        <w:proofErr w:type="spellStart"/>
+        <w:r>
+          <w:rPr>
+            <w:rStyle w:val="Hypertextovprepojenie"/>
+            <w:i/>
+            <w:iCs/>
+            <w:lang w:val="sk-SK"/>
+          </w:rPr>
+          <w:t>express-ws</w:t>
+        </w:r>
+        <w:proofErr w:type="spellEnd"/>
+      </w:hyperlink>
+      <w:r>
+        <w:rPr>
+          <w:lang w:val="sk-SK"/>
+        </w:rPr>
+        <w:t xml:space="preserve">, ktorá podporuje </w:t>
+      </w:r>
+      <w:proofErr w:type="spellStart"/>
+      <w:r>
+        <w:rPr>
+          <w:lang w:val="sk-SK"/>
+        </w:rPr>
+        <w:t>websokety</w:t>
+      </w:r>
+      <w:proofErr w:type="spellEnd"/>
+      <w:r>
+        <w:rPr>
+          <w:lang w:val="sk-SK"/>
+        </w:rPr>
+        <w:t xml:space="preserve"> a aplikovali sme ju na samotnú </w:t>
+      </w:r>
+      <w:proofErr w:type="spellStart"/>
+      <w:r>
+        <w:rPr>
+          <w:i/>
+          <w:iCs/>
+          <w:lang w:val="sk-SK"/>
+        </w:rPr>
+        <w:t>express</w:t>
+      </w:r>
+      <w:proofErr w:type="spellEnd"/>
+      <w:r>
+        <w:rPr>
+          <w:i/>
+          <w:iCs/>
+          <w:lang w:val="sk-SK"/>
+        </w:rPr>
+        <w:t xml:space="preserve"> </w:t>
+      </w:r>
+      <w:proofErr w:type="spellStart"/>
+      <w:r>
+        <w:rPr>
+          <w:i/>
+          <w:iCs/>
+          <w:lang w:val="sk-SK"/>
+        </w:rPr>
+        <w:t>app</w:t>
+      </w:r>
+      <w:proofErr w:type="spellEnd"/>
+      <w:r>
+        <w:rPr>
+          <w:lang w:val="sk-SK"/>
+        </w:rPr>
+        <w:t xml:space="preserve"> v zdrojovom kóde. Následne sme mohli </w:t>
+      </w:r>
+      <w:proofErr w:type="spellStart"/>
+      <w:r>
+        <w:rPr>
+          <w:lang w:val="sk-SK"/>
+        </w:rPr>
+        <w:t>príjmať</w:t>
+      </w:r>
+      <w:proofErr w:type="spellEnd"/>
+      <w:r>
+        <w:rPr>
+          <w:lang w:val="sk-SK"/>
+        </w:rPr>
+        <w:t xml:space="preserve"> vstupné dáta cez websoket.</w:t>
+      </w:r>
+    </w:p>
+    <w:p>
+      <w:pPr>
+        <w:ind w:firstLine="720"/>
+        <w:rPr>
+          <w:lang w:val="sk-SK"/>
+        </w:rPr>
+      </w:pPr>
+    </w:p>
+    <w:p>
+      <w:pPr>
+        <w:jc w:val="center"/>
+        <w:rPr>
+          <w:lang w:val="sk-SK"/>
+        </w:rPr>
+      </w:pPr>
+      <w:r>
+        <w:rPr>
+          <w:noProof/>
+        </w:rPr>
+        <w:drawing>
+          <wp:inline distT="0" distB="0" distL="0" distR="0" wp14:anchorId="1A902F50" wp14:editId="41AEFAC8">
+            <wp:extent cx="4114800" cy="1645920"/>
+            <wp:effectExtent l="0" t="0" r="0" b="0"/>
+            <wp:docPr id="11" name="Obrázok 11" descr="Obrázok, na ktorom je text&#10;&#10;Automaticky generovaný popis"/>
+            <wp:cNvGraphicFramePr>
+              <a:graphicFrameLocks xmlns:a="http://schemas.openxmlformats.org/drawingml/2006/main" noChangeAspect="1"/>
+            </wp:cNvGraphicFramePr>
+            <a:graphic xmlns:a="http://schemas.openxmlformats.org/drawingml/2006/main">
+              <a:graphicData uri="http://schemas.openxmlformats.org/drawingml/2006/picture">
+                <pic:pic xmlns:pic="http://schemas.openxmlformats.org/drawingml/2006/picture">
+                  <pic:nvPicPr>
+                    <pic:cNvPr id="11" name="Obrázok 11" descr="Obrázok, na ktorom je text&#10;&#10;Automaticky generovaný popis"/>
+                    <pic:cNvPicPr/>
+                  </pic:nvPicPr>
+                  <pic:blipFill>
+                    <a:blip r:embed="rId39"/>
+                    <a:stretch>
+                      <a:fillRect/>
+                    </a:stretch>
+                  </pic:blipFill>
+                  <pic:spPr>
+                    <a:xfrm>
+                      <a:off x="0" y="0"/>
+                      <a:ext cx="4117140" cy="1646856"/>
+                    </a:xfrm>
+                    <a:prstGeom prst="rect">
+                      <a:avLst/>
+                    </a:prstGeom>
+                  </pic:spPr>
+                </pic:pic>
+              </a:graphicData>
+            </a:graphic>
+          </wp:inline>
+        </w:drawing>
+      </w:r>
+    </w:p>
+    <w:p>
+      <w:pPr>
+        <w:rPr>
+          <w:lang w:val="sk-SK"/>
+        </w:rPr>
+      </w:pPr>
+    </w:p>
+    <w:p>
+      <w:pPr>
+        <w:ind w:firstLine="720"/>
+        <w:rPr>
+          <w:lang w:val="sk-SK"/>
+        </w:rPr>
+      </w:pPr>
+      <w:r>
+        <w:rPr>
+          <w:lang w:val="sk-SK"/>
+        </w:rPr>
+        <w:t xml:space="preserve">V hlavnom </w:t>
+      </w:r>
+      <w:proofErr w:type="spellStart"/>
+      <w:r>
+        <w:rPr>
+          <w:lang w:val="sk-SK"/>
+        </w:rPr>
+        <w:t>switchi</w:t>
+      </w:r>
+      <w:proofErr w:type="spellEnd"/>
+      <w:r>
+        <w:rPr>
+          <w:lang w:val="sk-SK"/>
+        </w:rPr>
+        <w:t xml:space="preserve"> sme si vždy zistili o akú informáciu ide a podľa toho sme vedeli spracovať dáta a poslať prípadnú odpoveď na </w:t>
+      </w:r>
+      <w:proofErr w:type="spellStart"/>
+      <w:r>
+        <w:rPr>
+          <w:lang w:val="sk-SK"/>
+        </w:rPr>
+        <w:t>frontend</w:t>
+      </w:r>
+      <w:proofErr w:type="spellEnd"/>
+      <w:r>
+        <w:rPr>
+          <w:lang w:val="sk-SK"/>
+        </w:rPr>
+        <w:t xml:space="preserve"> aplikácie. Takto sme nahrali potrebu používania </w:t>
+      </w:r>
+      <w:proofErr w:type="spellStart"/>
+      <w:r>
+        <w:rPr>
+          <w:lang w:val="sk-SK"/>
+        </w:rPr>
+        <w:t>endpointov</w:t>
+      </w:r>
+      <w:proofErr w:type="spellEnd"/>
+      <w:r>
+        <w:rPr>
+          <w:lang w:val="sk-SK"/>
+        </w:rPr>
+        <w:t xml:space="preserve">. V tomto prípade sme odpovede posielali pomocou základnej funkcie </w:t>
+      </w:r>
+      <w:proofErr w:type="spellStart"/>
+      <w:r>
+        <w:rPr>
+          <w:i/>
+          <w:iCs/>
+          <w:lang w:val="sk-SK"/>
+        </w:rPr>
+        <w:t>ws.send</w:t>
+      </w:r>
+      <w:proofErr w:type="spellEnd"/>
+      <w:r>
+        <w:rPr>
+          <w:lang w:val="sk-SK"/>
+        </w:rPr>
+        <w:t>. Tým, že s </w:t>
+      </w:r>
+      <w:proofErr w:type="spellStart"/>
+      <w:r>
+        <w:rPr>
+          <w:lang w:val="sk-SK"/>
+        </w:rPr>
+        <w:t>websoketmi</w:t>
+      </w:r>
+      <w:proofErr w:type="spellEnd"/>
+      <w:r>
+        <w:rPr>
+          <w:lang w:val="sk-SK"/>
+        </w:rPr>
+        <w:t xml:space="preserve"> sa pracuje odlišne, tak v kóde nastalo aj viacero signifikantnejších zmien, ale stále sme sa mohli vo veľkej miere oprieť o riešenie v druhom a treťom </w:t>
+      </w:r>
+      <w:proofErr w:type="spellStart"/>
+      <w:r>
+        <w:rPr>
+          <w:lang w:val="sk-SK"/>
+        </w:rPr>
+        <w:t>milestone</w:t>
+      </w:r>
+      <w:proofErr w:type="spellEnd"/>
+      <w:r>
+        <w:rPr>
+          <w:lang w:val="sk-SK"/>
+        </w:rPr>
+        <w:t>.</w:t>
+      </w:r>
+      <w:r>
+        <w:rPr>
+          <w:lang w:val="sk-SK"/>
+        </w:rPr>
+        <w:t xml:space="preserve"> Uvedieme príklad spôsobu programovania s API </w:t>
+      </w:r>
+      <w:proofErr w:type="spellStart"/>
+      <w:r>
+        <w:rPr>
+          <w:lang w:val="sk-SK"/>
+        </w:rPr>
+        <w:t>endpointami</w:t>
+      </w:r>
+      <w:proofErr w:type="spellEnd"/>
+      <w:r>
+        <w:rPr>
+          <w:lang w:val="sk-SK"/>
+        </w:rPr>
+        <w:t xml:space="preserve">, </w:t>
+      </w:r>
+      <w:r>
+        <w:rPr>
+          <w:lang w:val="sk-SK"/>
+        </w:rPr>
+        <w:t>druhý obrázok bude s </w:t>
+      </w:r>
+      <w:proofErr w:type="spellStart"/>
+      <w:r>
+        <w:rPr>
+          <w:lang w:val="sk-SK"/>
+        </w:rPr>
+        <w:t>websoketmi</w:t>
+      </w:r>
+      <w:proofErr w:type="spellEnd"/>
+      <w:r>
+        <w:rPr>
+          <w:lang w:val="sk-SK"/>
+        </w:rPr>
+        <w:t xml:space="preserve"> v konkrétnom prípade, kedy sme na </w:t>
+      </w:r>
+      <w:proofErr w:type="spellStart"/>
+      <w:r>
+        <w:rPr>
+          <w:lang w:val="sk-SK"/>
+        </w:rPr>
+        <w:t>backend</w:t>
+      </w:r>
+      <w:proofErr w:type="spellEnd"/>
+      <w:r>
+        <w:rPr>
+          <w:lang w:val="sk-SK"/>
+        </w:rPr>
+        <w:t xml:space="preserve"> server dostali požiadavku na validácie a prihlásenia používateľa/technika a</w:t>
+      </w:r>
+      <w:r>
+        <w:rPr>
+          <w:lang w:val="sk-SK"/>
+        </w:rPr>
+        <w:t> následne posielame</w:t>
+      </w:r>
+      <w:r>
+        <w:rPr>
+          <w:lang w:val="sk-SK"/>
+        </w:rPr>
+        <w:t xml:space="preserve"> spätnú väzbu.</w:t>
+      </w:r>
+    </w:p>
+    <w:p>
+      <w:pPr>
+        <w:rPr>
+          <w:lang w:val="sk-SK"/>
+        </w:rPr>
+      </w:pPr>
+    </w:p>
+    <w:p>
+      <w:pPr>
+        <w:rPr>
+          <w:lang w:val="sk-SK"/>
+        </w:rPr>
+      </w:pPr>
+    </w:p>
+    <w:p>
+      <w:pPr>
+        <w:rPr>
+          <w:lang w:val="sk-SK"/>
+        </w:rPr>
+      </w:pPr>
+    </w:p>
+    <w:p>
+      <w:pPr>
+        <w:rPr>
+          <w:lang w:val="sk-SK"/>
+        </w:rPr>
+      </w:pPr>
+    </w:p>
+    <w:p>
+      <w:pPr>
+        <w:rPr>
+          <w:lang w:val="sk-SK"/>
+        </w:rPr>
+      </w:pPr>
+    </w:p>
+    <w:p>
+      <w:pPr>
+        <w:rPr>
+          <w:lang w:val="sk-SK"/>
+        </w:rPr>
+      </w:pPr>
+      <w:r>
+        <w:rPr>
+          <w:noProof/>
+        </w:rPr>
+        <w:drawing>
+          <wp:inline distT="0" distB="0" distL="0" distR="0" wp14:anchorId="7405173A" wp14:editId="2DB0916D">
+            <wp:extent cx="5733415" cy="6040120"/>
+            <wp:effectExtent l="0" t="0" r="635" b="0"/>
+            <wp:docPr id="23" name="Obrázok 23"/>
+            <wp:cNvGraphicFramePr>
+              <a:graphicFrameLocks xmlns:a="http://schemas.openxmlformats.org/drawingml/2006/main" noChangeAspect="1"/>
+            </wp:cNvGraphicFramePr>
+            <a:graphic xmlns:a="http://schemas.openxmlformats.org/drawingml/2006/main">
+              <a:graphicData uri="http://schemas.openxmlformats.org/drawingml/2006/picture">
+                <pic:pic xmlns:pic="http://schemas.openxmlformats.org/drawingml/2006/picture">
+                  <pic:nvPicPr>
+                    <pic:cNvPr id="1" name=""/>
+                    <pic:cNvPicPr/>
+                  </pic:nvPicPr>
+                  <pic:blipFill>
+                    <a:blip r:embed="rId40"/>
+                    <a:stretch>
+                      <a:fillRect/>
+                    </a:stretch>
+                  </pic:blipFill>
+                  <pic:spPr>
+                    <a:xfrm>
+                      <a:off x="0" y="0"/>
+                      <a:ext cx="5733415" cy="6040120"/>
+                    </a:xfrm>
+                    <a:prstGeom prst="rect">
+                      <a:avLst/>
+                    </a:prstGeom>
+                  </pic:spPr>
+                </pic:pic>
+              </a:graphicData>
+            </a:graphic>
+          </wp:inline>
+        </w:drawing>
+      </w:r>
+    </w:p>
+    <w:p>
+      <w:pPr>
+        <w:rPr>
+          <w:lang w:val="sk-SK"/>
+        </w:rPr>
+      </w:pPr>
+    </w:p>
+    <w:p>
+      <w:pPr>
+        <w:rPr>
+          <w:lang w:val="sk-SK"/>
+        </w:rPr>
+      </w:pPr>
+    </w:p>
+    <w:p>
+      <w:pPr>
+        <w:rPr>
+          <w:lang w:val="sk-SK"/>
+        </w:rPr>
+      </w:pPr>
+    </w:p>
+    <w:p>
+      <w:pPr>
+        <w:rPr>
+          <w:lang w:val="sk-SK"/>
+        </w:rPr>
+      </w:pPr>
+    </w:p>
+    <w:p>
+      <w:pPr>
+        <w:rPr>
+          <w:lang w:val="sk-SK"/>
+        </w:rPr>
+      </w:pPr>
+    </w:p>
+    <w:p>
+      <w:pPr>
+        <w:rPr>
+          <w:lang w:val="sk-SK"/>
+        </w:rPr>
+      </w:pPr>
+    </w:p>
+    <w:p>
+      <w:pPr>
+        <w:rPr>
+          <w:lang w:val="sk-SK"/>
+        </w:rPr>
+      </w:pPr>
+    </w:p>
+    <w:p>
+      <w:pPr>
+        <w:rPr>
+          <w:lang w:val="sk-SK"/>
+        </w:rPr>
+      </w:pPr>
+    </w:p>
+    <w:p>
+      <w:pPr>
+        <w:rPr>
+          <w:lang w:val="sk-SK"/>
+        </w:rPr>
+      </w:pPr>
+      <w:r>
+        <w:rPr>
+          <w:noProof/>
+        </w:rPr>
+        <w:drawing>
+          <wp:inline distT="0" distB="0" distL="0" distR="0" wp14:anchorId="791700AA" wp14:editId="1132FCFE">
+            <wp:extent cx="5733415" cy="5649595"/>
+            <wp:effectExtent l="0" t="0" r="635" b="8255"/>
+            <wp:docPr id="24" name="Obrázok 24" descr="Obrázok, na ktorom je text&#10;&#10;Automaticky generovaný popis"/>
+            <wp:cNvGraphicFramePr>
+              <a:graphicFrameLocks xmlns:a="http://schemas.openxmlformats.org/drawingml/2006/main" noChangeAspect="1"/>
+            </wp:cNvGraphicFramePr>
+            <a:graphic xmlns:a="http://schemas.openxmlformats.org/drawingml/2006/main">
+              <a:graphicData uri="http://schemas.openxmlformats.org/drawingml/2006/picture">
+                <pic:pic xmlns:pic="http://schemas.openxmlformats.org/drawingml/2006/picture">
+                  <pic:nvPicPr>
+                    <pic:cNvPr id="24" name="Obrázok 24" descr="Obrázok, na ktorom je text&#10;&#10;Automaticky generovaný popis"/>
+                    <pic:cNvPicPr/>
+                  </pic:nvPicPr>
+                  <pic:blipFill>
+                    <a:blip r:embed="rId41"/>
+                    <a:stretch>
+                      <a:fillRect/>
+                    </a:stretch>
+                  </pic:blipFill>
+                  <pic:spPr>
+                    <a:xfrm>
+                      <a:off x="0" y="0"/>
+                      <a:ext cx="5733415" cy="5649595"/>
+                    </a:xfrm>
+                    <a:prstGeom prst="rect">
+                      <a:avLst/>
+                    </a:prstGeom>
+                  </pic:spPr>
+                </pic:pic>
+              </a:graphicData>
+            </a:graphic>
+          </wp:inline>
+        </w:drawing>
+      </w:r>
+    </w:p>
+    <w:p>
+      <w:pPr>
+        <w:rPr>
+          <w:lang w:val="sk-SK"/>
+        </w:rPr>
+      </w:pPr>
+    </w:p>
+    <w:p>
+      <w:pPr>
+        <w:pStyle w:val="Nadpis2"/>
+        <w:rPr>
+          <w:lang w:val="sk-SK"/>
+        </w:rPr>
+      </w:pPr>
+      <w:bookmarkStart w:id="33" w:name="_Toc103112291"/>
+      <w:proofErr w:type="spellStart"/>
+      <w:r>
+        <w:rPr>
+          <w:lang w:val="sk-SK"/>
+        </w:rPr>
+        <w:t>Frontend</w:t>
+      </w:r>
+      <w:proofErr w:type="spellEnd"/>
+      <w:r>
+        <w:rPr>
+          <w:lang w:val="sk-SK"/>
+        </w:rPr>
+        <w:t xml:space="preserve"> aplikácie</w:t>
+      </w:r>
+      <w:bookmarkEnd w:id="33"/>
+    </w:p>
+    <w:p>
+      <w:pPr>
+        <w:ind w:firstLine="720"/>
+        <w:rPr>
+          <w:lang w:val="sk-SK"/>
+        </w:rPr>
+      </w:pPr>
+      <w:r>
+        <w:rPr>
+          <w:lang w:val="sk-SK"/>
+        </w:rPr>
+        <w:t>Signifikantné</w:t>
+      </w:r>
+      <w:r>
+        <w:rPr>
+          <w:lang w:val="sk-SK"/>
+        </w:rPr>
+        <w:t xml:space="preserve"> zmeny nastal</w:t>
+      </w:r>
+      <w:r>
+        <w:rPr>
+          <w:lang w:val="sk-SK"/>
+        </w:rPr>
+        <w:t>i</w:t>
+      </w:r>
+      <w:r>
+        <w:rPr>
+          <w:lang w:val="sk-SK"/>
+        </w:rPr>
+        <w:t xml:space="preserve"> aj na </w:t>
+      </w:r>
+      <w:proofErr w:type="spellStart"/>
+      <w:r>
+        <w:rPr>
+          <w:lang w:val="sk-SK"/>
+        </w:rPr>
+        <w:t>frontende</w:t>
+      </w:r>
+      <w:proofErr w:type="spellEnd"/>
+      <w:r>
+        <w:rPr>
+          <w:lang w:val="sk-SK"/>
+        </w:rPr>
+        <w:t>. Samotné renderovanie obsahu zostalo až na názvoslovie volanie niektorých funkcii nezmenené. Opäť sme potrebovali kompletne upraviť logiku a štýl posielani</w:t>
+      </w:r>
+      <w:r>
+        <w:rPr>
+          <w:lang w:val="sk-SK"/>
+        </w:rPr>
+        <w:t>a</w:t>
+      </w:r>
+      <w:r>
+        <w:rPr>
+          <w:lang w:val="sk-SK"/>
+        </w:rPr>
+        <w:t xml:space="preserve"> a prijímania dát cez </w:t>
+      </w:r>
+      <w:proofErr w:type="spellStart"/>
+      <w:r>
+        <w:rPr>
+          <w:lang w:val="sk-SK"/>
+        </w:rPr>
+        <w:t>websokety</w:t>
+      </w:r>
+      <w:proofErr w:type="spellEnd"/>
+      <w:r>
+        <w:rPr>
+          <w:lang w:val="sk-SK"/>
+        </w:rPr>
+        <w:t>.</w:t>
+      </w:r>
+      <w:r>
+        <w:rPr>
+          <w:lang w:val="sk-SK"/>
+        </w:rPr>
+        <w:t xml:space="preserve"> Dôležité bolo samotné pripojenie sa na websoket.</w:t>
+      </w:r>
+    </w:p>
+    <w:p>
+      <w:pPr>
+        <w:jc w:val="center"/>
+        <w:rPr>
+          <w:lang w:val="sk-SK"/>
+        </w:rPr>
+      </w:pPr>
+      <w:r>
+        <w:rPr>
+          <w:noProof/>
+        </w:rPr>
+        <w:drawing>
+          <wp:inline distT="0" distB="0" distL="0" distR="0" wp14:anchorId="65DAF205" wp14:editId="16DB9601">
+            <wp:extent cx="4570701" cy="257175"/>
+            <wp:effectExtent l="0" t="0" r="1905" b="0"/>
+            <wp:docPr id="12" name="Obrázok 12"/>
+            <wp:cNvGraphicFramePr>
+              <a:graphicFrameLocks xmlns:a="http://schemas.openxmlformats.org/drawingml/2006/main" noChangeAspect="1"/>
+            </wp:cNvGraphicFramePr>
+            <a:graphic xmlns:a="http://schemas.openxmlformats.org/drawingml/2006/main">
+              <a:graphicData uri="http://schemas.openxmlformats.org/drawingml/2006/picture">
+                <pic:pic xmlns:pic="http://schemas.openxmlformats.org/drawingml/2006/picture">
+                  <pic:nvPicPr>
+                    <pic:cNvPr id="1" name=""/>
+                    <pic:cNvPicPr/>
+                  </pic:nvPicPr>
+                  <pic:blipFill>
+                    <a:blip r:embed="rId42"/>
+                    <a:stretch>
+                      <a:fillRect/>
+                    </a:stretch>
+                  </pic:blipFill>
+                  <pic:spPr>
+                    <a:xfrm>
+                      <a:off x="0" y="0"/>
+                      <a:ext cx="4574112" cy="257367"/>
+                    </a:xfrm>
+                    <a:prstGeom prst="rect">
+                      <a:avLst/>
+                    </a:prstGeom>
+                  </pic:spPr>
+                </pic:pic>
+              </a:graphicData>
+            </a:graphic>
+          </wp:inline>
+        </w:drawing>
+      </w:r>
+    </w:p>
+    <w:p>
+      <w:pPr>
+        <w:jc w:val="center"/>
+        <w:rPr>
+          <w:lang w:val="sk-SK"/>
+        </w:rPr>
+      </w:pPr>
+    </w:p>
+    <w:p>
+      <w:pPr>
+        <w:ind w:firstLine="720"/>
+        <w:rPr>
+          <w:lang w:val="sk-SK"/>
+        </w:rPr>
+      </w:pPr>
+      <w:r>
+        <w:rPr>
+          <w:lang w:val="sk-SK"/>
+        </w:rPr>
+        <w:lastRenderedPageBreak/>
+        <w:t xml:space="preserve">Neskôr bolo nutné, aby sme zhodnotili, ako a kde budeme dáta posielať a kde ich budeme prijímať. Na posielanie dát sme použili pôvodné funkcie, v ktorých sme si pripravili štruktúru dát a následne sme pomocou funkcie </w:t>
+      </w:r>
+      <w:proofErr w:type="spellStart"/>
+      <w:r>
+        <w:rPr>
+          <w:i/>
+          <w:iCs/>
+          <w:lang w:val="sk-SK"/>
+        </w:rPr>
+        <w:t>ws.send</w:t>
+      </w:r>
+      <w:proofErr w:type="spellEnd"/>
+      <w:r>
+        <w:rPr>
+          <w:lang w:val="sk-SK"/>
+        </w:rPr>
+        <w:t xml:space="preserve"> ich aj poslali smerom na </w:t>
+      </w:r>
+      <w:proofErr w:type="spellStart"/>
+      <w:r>
+        <w:rPr>
+          <w:lang w:val="sk-SK"/>
+        </w:rPr>
+        <w:t>backend</w:t>
+      </w:r>
+      <w:proofErr w:type="spellEnd"/>
+      <w:r>
+        <w:rPr>
+          <w:lang w:val="sk-SK"/>
+        </w:rPr>
+        <w:t xml:space="preserve">. </w:t>
+      </w:r>
+    </w:p>
+    <w:p>
+      <w:pPr>
+        <w:ind w:firstLine="720"/>
+        <w:rPr>
+          <w:lang w:val="sk-SK"/>
+        </w:rPr>
+      </w:pPr>
+      <w:r>
+        <w:rPr>
+          <w:lang w:val="sk-SK"/>
+        </w:rPr>
+        <w:t>Pokiaľ sme očakávali spätnú správu, alebo akúkoľvek inú</w:t>
+      </w:r>
+      <w:r>
+        <w:rPr>
+          <w:lang w:val="sk-SK"/>
+        </w:rPr>
+        <w:t xml:space="preserve"> správu</w:t>
+      </w:r>
+      <w:r>
+        <w:rPr>
+          <w:lang w:val="sk-SK"/>
+        </w:rPr>
+        <w:t xml:space="preserve">, tak sme použili funkciu </w:t>
+      </w:r>
+      <w:proofErr w:type="spellStart"/>
+      <w:r>
+        <w:rPr>
+          <w:i/>
+          <w:iCs/>
+          <w:lang w:val="sk-SK"/>
+        </w:rPr>
+        <w:t>ws.onmessage</w:t>
+      </w:r>
+      <w:proofErr w:type="spellEnd"/>
+      <w:r>
+        <w:rPr>
+          <w:lang w:val="sk-SK"/>
+        </w:rPr>
+        <w:t>. Táto funkcia sa zavolala v prípade, ak nám prišla správa z </w:t>
+      </w:r>
+      <w:proofErr w:type="spellStart"/>
+      <w:r>
+        <w:rPr>
+          <w:lang w:val="sk-SK"/>
+        </w:rPr>
+        <w:t>backendu</w:t>
+      </w:r>
+      <w:proofErr w:type="spellEnd"/>
+      <w:r>
+        <w:rPr>
+          <w:lang w:val="sk-SK"/>
+        </w:rPr>
+        <w:t>. Spracovali sme si vstupné dáta a následne sme ich validovali a potom väčšina operáci</w:t>
+      </w:r>
+      <w:r>
+        <w:rPr>
+          <w:lang w:val="sk-SK"/>
+        </w:rPr>
+        <w:t>i</w:t>
+      </w:r>
+      <w:r>
+        <w:rPr>
+          <w:lang w:val="sk-SK"/>
+        </w:rPr>
+        <w:t xml:space="preserve"> spočívala v tom, aby sme sa vedeli korektne prepnúť na ďalšiu obrazovku.</w:t>
+      </w:r>
+      <w:r>
+        <w:rPr>
+          <w:lang w:val="sk-SK"/>
+        </w:rPr>
+        <w:t xml:space="preserve"> Uvedieme porovnanie prihlasovania sa na </w:t>
+      </w:r>
+      <w:proofErr w:type="spellStart"/>
+      <w:r>
+        <w:rPr>
+          <w:lang w:val="sk-SK"/>
+        </w:rPr>
+        <w:t>frontende</w:t>
+      </w:r>
+      <w:proofErr w:type="spellEnd"/>
+      <w:r>
+        <w:rPr>
+          <w:lang w:val="sk-SK"/>
+        </w:rPr>
+        <w:t xml:space="preserve"> pri spôsobe s API volaniami a druhý obrázok bude práca s </w:t>
+      </w:r>
+      <w:proofErr w:type="spellStart"/>
+      <w:r>
+        <w:rPr>
+          <w:lang w:val="sk-SK"/>
+        </w:rPr>
+        <w:t>websoketmi</w:t>
+      </w:r>
+      <w:proofErr w:type="spellEnd"/>
+      <w:r>
+        <w:rPr>
+          <w:lang w:val="sk-SK"/>
+        </w:rPr>
+        <w:t>.</w:t>
+      </w:r>
+    </w:p>
+    <w:p>
+      <w:pPr>
+        <w:ind w:firstLine="720"/>
+        <w:rPr>
+          <w:lang w:val="sk-SK"/>
+        </w:rPr>
+      </w:pPr>
+    </w:p>
+    <w:p>
+      <w:pPr>
+        <w:rPr>
+          <w:lang w:val="sk-SK"/>
+        </w:rPr>
+      </w:pPr>
+      <w:r>
+        <w:rPr>
+          <w:noProof/>
+        </w:rPr>
+        <w:drawing>
+          <wp:inline distT="0" distB="0" distL="0" distR="0" wp14:anchorId="4DDAAD0D" wp14:editId="13D86422">
+            <wp:extent cx="5733415" cy="5229225"/>
+            <wp:effectExtent l="0" t="0" r="635" b="9525"/>
+            <wp:docPr id="14" name="Obrázok 14" descr="Obrázok, na ktorom je text&#10;&#10;Automaticky generovaný popis"/>
+            <wp:cNvGraphicFramePr>
+              <a:graphicFrameLocks xmlns:a="http://schemas.openxmlformats.org/drawingml/2006/main" noChangeAspect="1"/>
+            </wp:cNvGraphicFramePr>
+            <a:graphic xmlns:a="http://schemas.openxmlformats.org/drawingml/2006/main">
+              <a:graphicData uri="http://schemas.openxmlformats.org/drawingml/2006/picture">
+                <pic:pic xmlns:pic="http://schemas.openxmlformats.org/drawingml/2006/picture">
+                  <pic:nvPicPr>
+                    <pic:cNvPr id="14" name="Obrázok 14" descr="Obrázok, na ktorom je text&#10;&#10;Automaticky generovaný popis"/>
+                    <pic:cNvPicPr/>
+                  </pic:nvPicPr>
+                  <pic:blipFill>
+                    <a:blip r:embed="rId43"/>
+                    <a:stretch>
+                      <a:fillRect/>
+                    </a:stretch>
+                  </pic:blipFill>
+                  <pic:spPr>
+                    <a:xfrm>
+                      <a:off x="0" y="0"/>
+                      <a:ext cx="5733415" cy="5229225"/>
+                    </a:xfrm>
+                    <a:prstGeom prst="rect">
+                      <a:avLst/>
+                    </a:prstGeom>
+                  </pic:spPr>
+                </pic:pic>
+              </a:graphicData>
+            </a:graphic>
+          </wp:inline>
+        </w:drawing>
+      </w:r>
+    </w:p>
+    <w:p>
+      <w:pPr>
+        <w:rPr>
+          <w:lang w:val="sk-SK"/>
+        </w:rPr>
+      </w:pPr>
+    </w:p>
+    <w:p>
+      <w:pPr>
+        <w:rPr>
+          <w:lang w:val="sk-SK"/>
+        </w:rPr>
+      </w:pPr>
+      <w:r>
+        <w:rPr>
+          <w:noProof/>
+        </w:rPr>
+        <w:lastRenderedPageBreak/>
+        <w:drawing>
+          <wp:inline distT="0" distB="0" distL="0" distR="0" wp14:anchorId="3566C048" wp14:editId="479F5E4F">
+            <wp:extent cx="5733415" cy="4904740"/>
+            <wp:effectExtent l="0" t="0" r="635" b="0"/>
+            <wp:docPr id="15" name="Obrázok 15" descr="Obrázok, na ktorom je text&#10;&#10;Automaticky generovaný popis"/>
+            <wp:cNvGraphicFramePr>
+              <a:graphicFrameLocks xmlns:a="http://schemas.openxmlformats.org/drawingml/2006/main" noChangeAspect="1"/>
+            </wp:cNvGraphicFramePr>
+            <a:graphic xmlns:a="http://schemas.openxmlformats.org/drawingml/2006/main">
+              <a:graphicData uri="http://schemas.openxmlformats.org/drawingml/2006/picture">
+                <pic:pic xmlns:pic="http://schemas.openxmlformats.org/drawingml/2006/picture">
+                  <pic:nvPicPr>
+                    <pic:cNvPr id="15" name="Obrázok 15" descr="Obrázok, na ktorom je text&#10;&#10;Automaticky generovaný popis"/>
+                    <pic:cNvPicPr/>
+                  </pic:nvPicPr>
+                  <pic:blipFill>
+                    <a:blip r:embed="rId44"/>
+                    <a:stretch>
+                      <a:fillRect/>
+                    </a:stretch>
+                  </pic:blipFill>
+                  <pic:spPr>
+                    <a:xfrm>
+                      <a:off x="0" y="0"/>
+                      <a:ext cx="5733415" cy="4904740"/>
+                    </a:xfrm>
+                    <a:prstGeom prst="rect">
+                      <a:avLst/>
+                    </a:prstGeom>
+                  </pic:spPr>
+                </pic:pic>
+              </a:graphicData>
+            </a:graphic>
+          </wp:inline>
+        </w:drawing>
+      </w:r>
+    </w:p>
+    <w:p>
+      <w:pPr>
+        <w:rPr>
+          <w:lang w:val="sk-SK"/>
+        </w:rPr>
+      </w:pPr>
+    </w:p>
+    <w:p>
+      <w:pPr>
+        <w:pStyle w:val="Nadpis2"/>
+        <w:rPr>
+          <w:lang w:val="sk-SK"/>
+        </w:rPr>
+      </w:pPr>
+      <w:bookmarkStart w:id="34" w:name="_Toc103112292"/>
+      <w:r>
+        <w:rPr>
+          <w:lang w:val="sk-SK"/>
+        </w:rPr>
+        <w:t>Zhodnotenie</w:t>
+      </w:r>
+      <w:r>
+        <w:rPr>
+          <w:lang w:val="sk-SK"/>
+        </w:rPr>
+        <w:t xml:space="preserve"> doplnkovej úlohy</w:t>
+      </w:r>
+      <w:bookmarkEnd w:id="34"/>
+    </w:p>
+    <w:p>
+      <w:pPr>
+        <w:ind w:firstLine="720"/>
+        <w:rPr>
+          <w:lang w:val="sk-SK"/>
+        </w:rPr>
+      </w:pPr>
+      <w:r>
+        <w:rPr>
+          <w:lang w:val="sk-SK"/>
+        </w:rPr>
+        <w:t xml:space="preserve">Doplnkovú úlohu považujeme za úspešne zvládnutú. </w:t>
+      </w:r>
+      <w:proofErr w:type="spellStart"/>
+      <w:r>
+        <w:rPr>
+          <w:lang w:val="sk-SK"/>
+        </w:rPr>
+        <w:t>Backend</w:t>
+      </w:r>
+      <w:proofErr w:type="spellEnd"/>
+      <w:r>
+        <w:rPr>
+          <w:lang w:val="sk-SK"/>
+        </w:rPr>
+        <w:t xml:space="preserve"> sme testovali a pracovali na ňom s tým, že fungoval na </w:t>
+      </w:r>
+      <w:proofErr w:type="spellStart"/>
+      <w:r>
+        <w:rPr>
+          <w:i/>
+          <w:iCs/>
+          <w:lang w:val="sk-SK"/>
+        </w:rPr>
+        <w:t>lokalhoste</w:t>
+      </w:r>
+      <w:proofErr w:type="spellEnd"/>
+      <w:r>
+        <w:rPr>
+          <w:lang w:val="sk-SK"/>
+        </w:rPr>
+        <w:t xml:space="preserve"> (resp. lokálna IP adresa zariadenia, na ktorom zdrojový kód beží). </w:t>
+      </w:r>
+      <w:proofErr w:type="spellStart"/>
+      <w:r>
+        <w:rPr>
+          <w:lang w:val="sk-SK"/>
+        </w:rPr>
+        <w:t>Frontend</w:t>
+      </w:r>
+      <w:proofErr w:type="spellEnd"/>
+      <w:r>
+        <w:rPr>
+          <w:lang w:val="sk-SK"/>
+        </w:rPr>
+        <w:t xml:space="preserve"> aplikácie fungoval takisto správne ako pri predošlých </w:t>
+      </w:r>
+      <w:proofErr w:type="spellStart"/>
+      <w:r>
+        <w:rPr>
+          <w:lang w:val="sk-SK"/>
+        </w:rPr>
+        <w:t>milestonoch</w:t>
+      </w:r>
+      <w:proofErr w:type="spellEnd"/>
+      <w:r>
+        <w:rPr>
+          <w:lang w:val="sk-SK"/>
+        </w:rPr>
+        <w:t xml:space="preserve">, tým pádom samotný používateľský zážitok je nezmenený. Na spúšťanie </w:t>
+      </w:r>
+      <w:proofErr w:type="spellStart"/>
+      <w:r>
+        <w:rPr>
+          <w:lang w:val="sk-SK"/>
+        </w:rPr>
+        <w:t>frontendu</w:t>
+      </w:r>
+      <w:proofErr w:type="spellEnd"/>
+      <w:r>
+        <w:rPr>
+          <w:lang w:val="sk-SK"/>
+        </w:rPr>
+        <w:t xml:space="preserve"> sme používali </w:t>
+      </w:r>
+      <w:r>
+        <w:rPr>
+          <w:i/>
+          <w:iCs/>
+          <w:lang w:val="sk-SK"/>
+        </w:rPr>
+        <w:t>Expo Go</w:t>
+      </w:r>
+      <w:r>
+        <w:rPr>
+          <w:lang w:val="sk-SK"/>
+        </w:rPr>
+        <w:t>, na ktorom sme testovali funkčnosť aplikácie priamo na mobilných zariadeniach.</w:t>
+      </w:r>
+    </w:p>
     <w:sectPr>
-      <w:headerReference w:type="default" r:id="rId36"/>
-      <w:footerReference w:type="default" r:id="rId37"/>
-      <w:footerReference w:type="first" r:id="rId38"/>
+      <w:headerReference w:type="default" r:id="rId45"/>
+      <w:footerReference w:type="default" r:id="rId46"/>
+      <w:footerReference w:type="first" r:id="rId47"/>
       <w:pgSz w:w="11909" w:h="16834"/>
       <w:pgMar w:top="1440" w:right="1440" w:bottom="1440" w:left="1440" w:header="720" w:footer="720" w:gutter="0"/>
       <w:pgNumType w:start="0"/>
@@ -10008,7 +11769,7 @@
 </file>
 
 <file path=word/endnotes.xml><?xml version="1.0" encoding="utf-8"?>
-<w:endnotes xmlns:wpc="http://schemas.microsoft.com/office/word/2010/wordprocessingCanvas" xmlns:cx="http://schemas.microsoft.com/office/drawing/2014/chartex" xmlns:cx1="http://schemas.microsoft.com/office/drawing/2015/9/8/chartex" xmlns:cx2="http://schemas.microsoft.com/office/drawing/2015/10/21/chartex" xmlns:cx3="http://schemas.microsoft.com/office/drawing/2016/5/9/chartex" xmlns:cx4="http://schemas.microsoft.com/office/drawing/2016/5/10/chartex" xmlns:cx5="http://schemas.microsoft.com/office/drawing/2016/5/11/chartex" xmlns:cx6="http://schemas.microsoft.com/office/drawing/2016/5/12/chartex" xmlns:cx7="http://schemas.microsoft.com/office/drawing/2016/5/13/chartex" xmlns:cx8="http://schemas.microsoft.com/office/drawing/2016/5/14/chartex" xmlns:mc="http://schemas.openxmlformats.org/markup-compatibility/2006" xmlns:aink="http://schemas.microsoft.com/office/drawing/2016/ink" xmlns:am3d="http://schemas.microsoft.com/office/drawing/2017/model3d" xmlns:o="urn:schemas-microsoft-com:office:office" xmlns:r="http://schemas.openxmlformats.org/officeDocument/2006/relationships" xmlns:m="http://schemas.openxmlformats.org/officeDocument/2006/math" xmlns:v="urn:schemas-microsoft-com:vml" xmlns:wp14="http://schemas.microsoft.com/office/word/2010/wordprocessingDrawing" xmlns:wp="http://schemas.openxmlformats.org/drawingml/2006/wordprocessingDrawing" xmlns:w10="urn:schemas-microsoft-com:office:word" xmlns:w="http://schemas.openxmlformats.org/wordprocessingml/2006/main" xmlns:w14="http://schemas.microsoft.com/office/word/2010/wordml" xmlns:w15="http://schemas.microsoft.com/office/word/2012/wordml" xmlns:w16cex="http://schemas.microsoft.com/office/word/2018/wordml/cex" xmlns:w16cid="http://schemas.microsoft.com/office/word/2016/wordml/cid" xmlns:w16="http://schemas.microsoft.com/office/word/2018/wordml" xmlns:w16sdtdh="http://schemas.microsoft.com/office/word/2020/wordml/sdtdatahash" xmlns:w16se="http://schemas.microsoft.com/office/word/2015/wordml/symex" xmlns:wpg="http://schemas.microsoft.com/office/word/2010/wordprocessingGroup" xmlns:wpi="http://schemas.microsoft.com/office/word/2010/wordprocessingInk" xmlns:wne="http://schemas.microsoft.com/office/word/2006/wordml" xmlns:wps="http://schemas.microsoft.com/office/word/2010/wordprocessingShape" mc:Ignorable="w14 w15 w16se w16cid w16 w16cex w16sdtdh wp14">
+<w:endnotes xmlns:wpc="http://schemas.microsoft.com/office/word/2010/wordprocessingCanvas" xmlns:cx="http://schemas.microsoft.com/office/drawing/2014/chartex" xmlns:cx1="http://schemas.microsoft.com/office/drawing/2015/9/8/chartex" xmlns:cx2="http://schemas.microsoft.com/office/drawing/2015/10/21/chartex" xmlns:cx3="http://schemas.microsoft.com/office/drawing/2016/5/9/chartex" xmlns:cx4="http://schemas.microsoft.com/office/drawing/2016/5/10/chartex" xmlns:cx5="http://schemas.microsoft.com/office/drawing/2016/5/11/chartex" xmlns:cx6="http://schemas.microsoft.com/office/drawing/2016/5/12/chartex" xmlns:cx7="http://schemas.microsoft.com/office/drawing/2016/5/13/chartex" xmlns:cx8="http://schemas.microsoft.com/office/drawing/2016/5/14/chartex" xmlns:mc="http://schemas.openxmlformats.org/markup-compatibility/2006" xmlns:aink="http://schemas.microsoft.com/office/drawing/2016/ink" xmlns:am3d="http://schemas.microsoft.com/office/drawing/2017/model3d" xmlns:o="urn:schemas-microsoft-com:office:office" xmlns:oel="http://schemas.microsoft.com/office/2019/extlst" xmlns:r="http://schemas.openxmlformats.org/officeDocument/2006/relationships" xmlns:m="http://schemas.openxmlformats.org/officeDocument/2006/math" xmlns:v="urn:schemas-microsoft-com:vml" xmlns:wp14="http://schemas.microsoft.com/office/word/2010/wordprocessingDrawing" xmlns:wp="http://schemas.openxmlformats.org/drawingml/2006/wordprocessingDrawing" xmlns:w10="urn:schemas-microsoft-com:office:word" xmlns:w="http://schemas.openxmlformats.org/wordprocessingml/2006/main" xmlns:w14="http://schemas.microsoft.com/office/word/2010/wordml" xmlns:w15="http://schemas.microsoft.com/office/word/2012/wordml" xmlns:w16cex="http://schemas.microsoft.com/office/word/2018/wordml/cex" xmlns:w16cid="http://schemas.microsoft.com/office/word/2016/wordml/cid" xmlns:w16="http://schemas.microsoft.com/office/word/2018/wordml" xmlns:w16sdtdh="http://schemas.microsoft.com/office/word/2020/wordml/sdtdatahash" xmlns:w16se="http://schemas.microsoft.com/office/word/2015/wordml/symex" xmlns:wpg="http://schemas.microsoft.com/office/word/2010/wordprocessingGroup" xmlns:wpi="http://schemas.microsoft.com/office/word/2010/wordprocessingInk" xmlns:wne="http://schemas.microsoft.com/office/word/2006/wordml" xmlns:wps="http://schemas.microsoft.com/office/word/2010/wordprocessingShape" mc:Ignorable="w14 w15 w16se w16cid w16 w16cex w16sdtdh wp14">
   <w:endnote w:type="separator" w:id="-1">
     <w:p>
       <w:pPr>
@@ -10033,7 +11794,7 @@
 </file>
 
 <file path=word/footer1.xml><?xml version="1.0" encoding="utf-8"?>
-<w:ftr xmlns:wpc="http://schemas.microsoft.com/office/word/2010/wordprocessingCanvas" xmlns:cx="http://schemas.microsoft.com/office/drawing/2014/chartex" xmlns:cx1="http://schemas.microsoft.com/office/drawing/2015/9/8/chartex" xmlns:cx2="http://schemas.microsoft.com/office/drawing/2015/10/21/chartex" xmlns:cx3="http://schemas.microsoft.com/office/drawing/2016/5/9/chartex" xmlns:cx4="http://schemas.microsoft.com/office/drawing/2016/5/10/chartex" xmlns:cx5="http://schemas.microsoft.com/office/drawing/2016/5/11/chartex" xmlns:cx6="http://schemas.microsoft.com/office/drawing/2016/5/12/chartex" xmlns:cx7="http://schemas.microsoft.com/office/drawing/2016/5/13/chartex" xmlns:cx8="http://schemas.microsoft.com/office/drawing/2016/5/14/chartex" xmlns:mc="http://schemas.openxmlformats.org/markup-compatibility/2006" xmlns:aink="http://schemas.microsoft.com/office/drawing/2016/ink" xmlns:am3d="http://schemas.microsoft.com/office/drawing/2017/model3d" xmlns:o="urn:schemas-microsoft-com:office:office" xmlns:r="http://schemas.openxmlformats.org/officeDocument/2006/relationships" xmlns:m="http://schemas.openxmlformats.org/officeDocument/2006/math" xmlns:v="urn:schemas-microsoft-com:vml" xmlns:wp14="http://schemas.microsoft.com/office/word/2010/wordprocessingDrawing" xmlns:wp="http://schemas.openxmlformats.org/drawingml/2006/wordprocessingDrawing" xmlns:w10="urn:schemas-microsoft-com:office:word" xmlns:w="http://schemas.openxmlformats.org/wordprocessingml/2006/main" xmlns:w14="http://schemas.microsoft.com/office/word/2010/wordml" xmlns:w15="http://schemas.microsoft.com/office/word/2012/wordml" xmlns:w16cex="http://schemas.microsoft.com/office/word/2018/wordml/cex" xmlns:w16cid="http://schemas.microsoft.com/office/word/2016/wordml/cid" xmlns:w16="http://schemas.microsoft.com/office/word/2018/wordml" xmlns:w16sdtdh="http://schemas.microsoft.com/office/word/2020/wordml/sdtdatahash" xmlns:w16se="http://schemas.microsoft.com/office/word/2015/wordml/symex" xmlns:wpg="http://schemas.microsoft.com/office/word/2010/wordprocessingGroup" xmlns:wpi="http://schemas.microsoft.com/office/word/2010/wordprocessingInk" xmlns:wne="http://schemas.microsoft.com/office/word/2006/wordml" xmlns:wps="http://schemas.microsoft.com/office/word/2010/wordprocessingShape" mc:Ignorable="w14 w15 w16se w16cid w16 w16cex w16sdtdh wp14">
+<w:ftr xmlns:wpc="http://schemas.microsoft.com/office/word/2010/wordprocessingCanvas" xmlns:cx="http://schemas.microsoft.com/office/drawing/2014/chartex" xmlns:cx1="http://schemas.microsoft.com/office/drawing/2015/9/8/chartex" xmlns:cx2="http://schemas.microsoft.com/office/drawing/2015/10/21/chartex" xmlns:cx3="http://schemas.microsoft.com/office/drawing/2016/5/9/chartex" xmlns:cx4="http://schemas.microsoft.com/office/drawing/2016/5/10/chartex" xmlns:cx5="http://schemas.microsoft.com/office/drawing/2016/5/11/chartex" xmlns:cx6="http://schemas.microsoft.com/office/drawing/2016/5/12/chartex" xmlns:cx7="http://schemas.microsoft.com/office/drawing/2016/5/13/chartex" xmlns:cx8="http://schemas.microsoft.com/office/drawing/2016/5/14/chartex" xmlns:mc="http://schemas.openxmlformats.org/markup-compatibility/2006" xmlns:aink="http://schemas.microsoft.com/office/drawing/2016/ink" xmlns:am3d="http://schemas.microsoft.com/office/drawing/2017/model3d" xmlns:o="urn:schemas-microsoft-com:office:office" xmlns:oel="http://schemas.microsoft.com/office/2019/extlst" xmlns:r="http://schemas.openxmlformats.org/officeDocument/2006/relationships" xmlns:m="http://schemas.openxmlformats.org/officeDocument/2006/math" xmlns:v="urn:schemas-microsoft-com:vml" xmlns:wp14="http://schemas.microsoft.com/office/word/2010/wordprocessingDrawing" xmlns:wp="http://schemas.openxmlformats.org/drawingml/2006/wordprocessingDrawing" xmlns:w10="urn:schemas-microsoft-com:office:word" xmlns:w="http://schemas.openxmlformats.org/wordprocessingml/2006/main" xmlns:w14="http://schemas.microsoft.com/office/word/2010/wordml" xmlns:w15="http://schemas.microsoft.com/office/word/2012/wordml" xmlns:w16cex="http://schemas.microsoft.com/office/word/2018/wordml/cex" xmlns:w16cid="http://schemas.microsoft.com/office/word/2016/wordml/cid" xmlns:w16="http://schemas.microsoft.com/office/word/2018/wordml" xmlns:w16sdtdh="http://schemas.microsoft.com/office/word/2020/wordml/sdtdatahash" xmlns:w16se="http://schemas.microsoft.com/office/word/2015/wordml/symex" xmlns:wpg="http://schemas.microsoft.com/office/word/2010/wordprocessingGroup" xmlns:wpi="http://schemas.microsoft.com/office/word/2010/wordprocessingInk" xmlns:wne="http://schemas.microsoft.com/office/word/2006/wordml" xmlns:wps="http://schemas.microsoft.com/office/word/2010/wordprocessingShape" mc:Ignorable="w14 w15 w16se w16cid w16 w16cex w16sdtdh wp14">
   <w:p>
     <w:pPr>
       <w:jc w:val="right"/>
@@ -10061,13 +11822,13 @@
 </file>
 
 <file path=word/footer2.xml><?xml version="1.0" encoding="utf-8"?>
-<w:ftr xmlns:wpc="http://schemas.microsoft.com/office/word/2010/wordprocessingCanvas" xmlns:cx="http://schemas.microsoft.com/office/drawing/2014/chartex" xmlns:cx1="http://schemas.microsoft.com/office/drawing/2015/9/8/chartex" xmlns:cx2="http://schemas.microsoft.com/office/drawing/2015/10/21/chartex" xmlns:cx3="http://schemas.microsoft.com/office/drawing/2016/5/9/chartex" xmlns:cx4="http://schemas.microsoft.com/office/drawing/2016/5/10/chartex" xmlns:cx5="http://schemas.microsoft.com/office/drawing/2016/5/11/chartex" xmlns:cx6="http://schemas.microsoft.com/office/drawing/2016/5/12/chartex" xmlns:cx7="http://schemas.microsoft.com/office/drawing/2016/5/13/chartex" xmlns:cx8="http://schemas.microsoft.com/office/drawing/2016/5/14/chartex" xmlns:mc="http://schemas.openxmlformats.org/markup-compatibility/2006" xmlns:aink="http://schemas.microsoft.com/office/drawing/2016/ink" xmlns:am3d="http://schemas.microsoft.com/office/drawing/2017/model3d" xmlns:o="urn:schemas-microsoft-com:office:office" xmlns:r="http://schemas.openxmlformats.org/officeDocument/2006/relationships" xmlns:m="http://schemas.openxmlformats.org/officeDocument/2006/math" xmlns:v="urn:schemas-microsoft-com:vml" xmlns:wp14="http://schemas.microsoft.com/office/word/2010/wordprocessingDrawing" xmlns:wp="http://schemas.openxmlformats.org/drawingml/2006/wordprocessingDrawing" xmlns:w10="urn:schemas-microsoft-com:office:word" xmlns:w="http://schemas.openxmlformats.org/wordprocessingml/2006/main" xmlns:w14="http://schemas.microsoft.com/office/word/2010/wordml" xmlns:w15="http://schemas.microsoft.com/office/word/2012/wordml" xmlns:w16cex="http://schemas.microsoft.com/office/word/2018/wordml/cex" xmlns:w16cid="http://schemas.microsoft.com/office/word/2016/wordml/cid" xmlns:w16="http://schemas.microsoft.com/office/word/2018/wordml" xmlns:w16sdtdh="http://schemas.microsoft.com/office/word/2020/wordml/sdtdatahash" xmlns:w16se="http://schemas.microsoft.com/office/word/2015/wordml/symex" xmlns:wpg="http://schemas.microsoft.com/office/word/2010/wordprocessingGroup" xmlns:wpi="http://schemas.microsoft.com/office/word/2010/wordprocessingInk" xmlns:wne="http://schemas.microsoft.com/office/word/2006/wordml" xmlns:wps="http://schemas.microsoft.com/office/word/2010/wordprocessingShape" mc:Ignorable="w14 w15 w16se w16cid w16 w16cex w16sdtdh wp14">
+<w:ftr xmlns:wpc="http://schemas.microsoft.com/office/word/2010/wordprocessingCanvas" xmlns:cx="http://schemas.microsoft.com/office/drawing/2014/chartex" xmlns:cx1="http://schemas.microsoft.com/office/drawing/2015/9/8/chartex" xmlns:cx2="http://schemas.microsoft.com/office/drawing/2015/10/21/chartex" xmlns:cx3="http://schemas.microsoft.com/office/drawing/2016/5/9/chartex" xmlns:cx4="http://schemas.microsoft.com/office/drawing/2016/5/10/chartex" xmlns:cx5="http://schemas.microsoft.com/office/drawing/2016/5/11/chartex" xmlns:cx6="http://schemas.microsoft.com/office/drawing/2016/5/12/chartex" xmlns:cx7="http://schemas.microsoft.com/office/drawing/2016/5/13/chartex" xmlns:cx8="http://schemas.microsoft.com/office/drawing/2016/5/14/chartex" xmlns:mc="http://schemas.openxmlformats.org/markup-compatibility/2006" xmlns:aink="http://schemas.microsoft.com/office/drawing/2016/ink" xmlns:am3d="http://schemas.microsoft.com/office/drawing/2017/model3d" xmlns:o="urn:schemas-microsoft-com:office:office" xmlns:oel="http://schemas.microsoft.com/office/2019/extlst" xmlns:r="http://schemas.openxmlformats.org/officeDocument/2006/relationships" xmlns:m="http://schemas.openxmlformats.org/officeDocument/2006/math" xmlns:v="urn:schemas-microsoft-com:vml" xmlns:wp14="http://schemas.microsoft.com/office/word/2010/wordprocessingDrawing" xmlns:wp="http://schemas.openxmlformats.org/drawingml/2006/wordprocessingDrawing" xmlns:w10="urn:schemas-microsoft-com:office:word" xmlns:w="http://schemas.openxmlformats.org/wordprocessingml/2006/main" xmlns:w14="http://schemas.microsoft.com/office/word/2010/wordml" xmlns:w15="http://schemas.microsoft.com/office/word/2012/wordml" xmlns:w16cex="http://schemas.microsoft.com/office/word/2018/wordml/cex" xmlns:w16cid="http://schemas.microsoft.com/office/word/2016/wordml/cid" xmlns:w16="http://schemas.microsoft.com/office/word/2018/wordml" xmlns:w16sdtdh="http://schemas.microsoft.com/office/word/2020/wordml/sdtdatahash" xmlns:w16se="http://schemas.microsoft.com/office/word/2015/wordml/symex" xmlns:wpg="http://schemas.microsoft.com/office/word/2010/wordprocessingGroup" xmlns:wpi="http://schemas.microsoft.com/office/word/2010/wordprocessingInk" xmlns:wne="http://schemas.microsoft.com/office/word/2006/wordml" xmlns:wps="http://schemas.microsoft.com/office/word/2010/wordprocessingShape" mc:Ignorable="w14 w15 w16se w16cid w16 w16cex w16sdtdh wp14">
   <w:p/>
 </w:ftr>
 </file>
 
 <file path=word/footnotes.xml><?xml version="1.0" encoding="utf-8"?>
-<w:footnotes xmlns:wpc="http://schemas.microsoft.com/office/word/2010/wordprocessingCanvas" xmlns:cx="http://schemas.microsoft.com/office/drawing/2014/chartex" xmlns:cx1="http://schemas.microsoft.com/office/drawing/2015/9/8/chartex" xmlns:cx2="http://schemas.microsoft.com/office/drawing/2015/10/21/chartex" xmlns:cx3="http://schemas.microsoft.com/office/drawing/2016/5/9/chartex" xmlns:cx4="http://schemas.microsoft.com/office/drawing/2016/5/10/chartex" xmlns:cx5="http://schemas.microsoft.com/office/drawing/2016/5/11/chartex" xmlns:cx6="http://schemas.microsoft.com/office/drawing/2016/5/12/chartex" xmlns:cx7="http://schemas.microsoft.com/office/drawing/2016/5/13/chartex" xmlns:cx8="http://schemas.microsoft.com/office/drawing/2016/5/14/chartex" xmlns:mc="http://schemas.openxmlformats.org/markup-compatibility/2006" xmlns:aink="http://schemas.microsoft.com/office/drawing/2016/ink" xmlns:am3d="http://schemas.microsoft.com/office/drawing/2017/model3d" xmlns:o="urn:schemas-microsoft-com:office:office" xmlns:r="http://schemas.openxmlformats.org/officeDocument/2006/relationships" xmlns:m="http://schemas.openxmlformats.org/officeDocument/2006/math" xmlns:v="urn:schemas-microsoft-com:vml" xmlns:wp14="http://schemas.microsoft.com/office/word/2010/wordprocessingDrawing" xmlns:wp="http://schemas.openxmlformats.org/drawingml/2006/wordprocessingDrawing" xmlns:w10="urn:schemas-microsoft-com:office:word" xmlns:w="http://schemas.openxmlformats.org/wordprocessingml/2006/main" xmlns:w14="http://schemas.microsoft.com/office/word/2010/wordml" xmlns:w15="http://schemas.microsoft.com/office/word/2012/wordml" xmlns:w16cex="http://schemas.microsoft.com/office/word/2018/wordml/cex" xmlns:w16cid="http://schemas.microsoft.com/office/word/2016/wordml/cid" xmlns:w16="http://schemas.microsoft.com/office/word/2018/wordml" xmlns:w16sdtdh="http://schemas.microsoft.com/office/word/2020/wordml/sdtdatahash" xmlns:w16se="http://schemas.microsoft.com/office/word/2015/wordml/symex" xmlns:wpg="http://schemas.microsoft.com/office/word/2010/wordprocessingGroup" xmlns:wpi="http://schemas.microsoft.com/office/word/2010/wordprocessingInk" xmlns:wne="http://schemas.microsoft.com/office/word/2006/wordml" xmlns:wps="http://schemas.microsoft.com/office/word/2010/wordprocessingShape" mc:Ignorable="w14 w15 w16se w16cid w16 w16cex w16sdtdh wp14">
+<w:footnotes xmlns:wpc="http://schemas.microsoft.com/office/word/2010/wordprocessingCanvas" xmlns:cx="http://schemas.microsoft.com/office/drawing/2014/chartex" xmlns:cx1="http://schemas.microsoft.com/office/drawing/2015/9/8/chartex" xmlns:cx2="http://schemas.microsoft.com/office/drawing/2015/10/21/chartex" xmlns:cx3="http://schemas.microsoft.com/office/drawing/2016/5/9/chartex" xmlns:cx4="http://schemas.microsoft.com/office/drawing/2016/5/10/chartex" xmlns:cx5="http://schemas.microsoft.com/office/drawing/2016/5/11/chartex" xmlns:cx6="http://schemas.microsoft.com/office/drawing/2016/5/12/chartex" xmlns:cx7="http://schemas.microsoft.com/office/drawing/2016/5/13/chartex" xmlns:cx8="http://schemas.microsoft.com/office/drawing/2016/5/14/chartex" xmlns:mc="http://schemas.openxmlformats.org/markup-compatibility/2006" xmlns:aink="http://schemas.microsoft.com/office/drawing/2016/ink" xmlns:am3d="http://schemas.microsoft.com/office/drawing/2017/model3d" xmlns:o="urn:schemas-microsoft-com:office:office" xmlns:oel="http://schemas.microsoft.com/office/2019/extlst" xmlns:r="http://schemas.openxmlformats.org/officeDocument/2006/relationships" xmlns:m="http://schemas.openxmlformats.org/officeDocument/2006/math" xmlns:v="urn:schemas-microsoft-com:vml" xmlns:wp14="http://schemas.microsoft.com/office/word/2010/wordprocessingDrawing" xmlns:wp="http://schemas.openxmlformats.org/drawingml/2006/wordprocessingDrawing" xmlns:w10="urn:schemas-microsoft-com:office:word" xmlns:w="http://schemas.openxmlformats.org/wordprocessingml/2006/main" xmlns:w14="http://schemas.microsoft.com/office/word/2010/wordml" xmlns:w15="http://schemas.microsoft.com/office/word/2012/wordml" xmlns:w16cex="http://schemas.microsoft.com/office/word/2018/wordml/cex" xmlns:w16cid="http://schemas.microsoft.com/office/word/2016/wordml/cid" xmlns:w16="http://schemas.microsoft.com/office/word/2018/wordml" xmlns:w16sdtdh="http://schemas.microsoft.com/office/word/2020/wordml/sdtdatahash" xmlns:w16se="http://schemas.microsoft.com/office/word/2015/wordml/symex" xmlns:wpg="http://schemas.microsoft.com/office/word/2010/wordprocessingGroup" xmlns:wpi="http://schemas.microsoft.com/office/word/2010/wordprocessingInk" xmlns:wne="http://schemas.microsoft.com/office/word/2006/wordml" xmlns:wps="http://schemas.microsoft.com/office/word/2010/wordprocessingShape" mc:Ignorable="w14 w15 w16se w16cid w16 w16cex w16sdtdh wp14">
   <w:footnote w:type="separator" w:id="-1">
     <w:p>
       <w:pPr>
@@ -10092,13 +11853,13 @@
 </file>
 
 <file path=word/header1.xml><?xml version="1.0" encoding="utf-8"?>
-<w:hdr xmlns:wpc="http://schemas.microsoft.com/office/word/2010/wordprocessingCanvas" xmlns:cx="http://schemas.microsoft.com/office/drawing/2014/chartex" xmlns:cx1="http://schemas.microsoft.com/office/drawing/2015/9/8/chartex" xmlns:cx2="http://schemas.microsoft.com/office/drawing/2015/10/21/chartex" xmlns:cx3="http://schemas.microsoft.com/office/drawing/2016/5/9/chartex" xmlns:cx4="http://schemas.microsoft.com/office/drawing/2016/5/10/chartex" xmlns:cx5="http://schemas.microsoft.com/office/drawing/2016/5/11/chartex" xmlns:cx6="http://schemas.microsoft.com/office/drawing/2016/5/12/chartex" xmlns:cx7="http://schemas.microsoft.com/office/drawing/2016/5/13/chartex" xmlns:cx8="http://schemas.microsoft.com/office/drawing/2016/5/14/chartex" xmlns:mc="http://schemas.openxmlformats.org/markup-compatibility/2006" xmlns:aink="http://schemas.microsoft.com/office/drawing/2016/ink" xmlns:am3d="http://schemas.microsoft.com/office/drawing/2017/model3d" xmlns:o="urn:schemas-microsoft-com:office:office" xmlns:r="http://schemas.openxmlformats.org/officeDocument/2006/relationships" xmlns:m="http://schemas.openxmlformats.org/officeDocument/2006/math" xmlns:v="urn:schemas-microsoft-com:vml" xmlns:wp14="http://schemas.microsoft.com/office/word/2010/wordprocessingDrawing" xmlns:wp="http://schemas.openxmlformats.org/drawingml/2006/wordprocessingDrawing" xmlns:w10="urn:schemas-microsoft-com:office:word" xmlns:w="http://schemas.openxmlformats.org/wordprocessingml/2006/main" xmlns:w14="http://schemas.microsoft.com/office/word/2010/wordml" xmlns:w15="http://schemas.microsoft.com/office/word/2012/wordml" xmlns:w16cex="http://schemas.microsoft.com/office/word/2018/wordml/cex" xmlns:w16cid="http://schemas.microsoft.com/office/word/2016/wordml/cid" xmlns:w16="http://schemas.microsoft.com/office/word/2018/wordml" xmlns:w16sdtdh="http://schemas.microsoft.com/office/word/2020/wordml/sdtdatahash" xmlns:w16se="http://schemas.microsoft.com/office/word/2015/wordml/symex" xmlns:wpg="http://schemas.microsoft.com/office/word/2010/wordprocessingGroup" xmlns:wpi="http://schemas.microsoft.com/office/word/2010/wordprocessingInk" xmlns:wne="http://schemas.microsoft.com/office/word/2006/wordml" xmlns:wps="http://schemas.microsoft.com/office/word/2010/wordprocessingShape" mc:Ignorable="w14 w15 w16se w16cid w16 w16cex w16sdtdh wp14">
+<w:hdr xmlns:wpc="http://schemas.microsoft.com/office/word/2010/wordprocessingCanvas" xmlns:cx="http://schemas.microsoft.com/office/drawing/2014/chartex" xmlns:cx1="http://schemas.microsoft.com/office/drawing/2015/9/8/chartex" xmlns:cx2="http://schemas.microsoft.com/office/drawing/2015/10/21/chartex" xmlns:cx3="http://schemas.microsoft.com/office/drawing/2016/5/9/chartex" xmlns:cx4="http://schemas.microsoft.com/office/drawing/2016/5/10/chartex" xmlns:cx5="http://schemas.microsoft.com/office/drawing/2016/5/11/chartex" xmlns:cx6="http://schemas.microsoft.com/office/drawing/2016/5/12/chartex" xmlns:cx7="http://schemas.microsoft.com/office/drawing/2016/5/13/chartex" xmlns:cx8="http://schemas.microsoft.com/office/drawing/2016/5/14/chartex" xmlns:mc="http://schemas.openxmlformats.org/markup-compatibility/2006" xmlns:aink="http://schemas.microsoft.com/office/drawing/2016/ink" xmlns:am3d="http://schemas.microsoft.com/office/drawing/2017/model3d" xmlns:o="urn:schemas-microsoft-com:office:office" xmlns:oel="http://schemas.microsoft.com/office/2019/extlst" xmlns:r="http://schemas.openxmlformats.org/officeDocument/2006/relationships" xmlns:m="http://schemas.openxmlformats.org/officeDocument/2006/math" xmlns:v="urn:schemas-microsoft-com:vml" xmlns:wp14="http://schemas.microsoft.com/office/word/2010/wordprocessingDrawing" xmlns:wp="http://schemas.openxmlformats.org/drawingml/2006/wordprocessingDrawing" xmlns:w10="urn:schemas-microsoft-com:office:word" xmlns:w="http://schemas.openxmlformats.org/wordprocessingml/2006/main" xmlns:w14="http://schemas.microsoft.com/office/word/2010/wordml" xmlns:w15="http://schemas.microsoft.com/office/word/2012/wordml" xmlns:w16cex="http://schemas.microsoft.com/office/word/2018/wordml/cex" xmlns:w16cid="http://schemas.microsoft.com/office/word/2016/wordml/cid" xmlns:w16="http://schemas.microsoft.com/office/word/2018/wordml" xmlns:w16sdtdh="http://schemas.microsoft.com/office/word/2020/wordml/sdtdatahash" xmlns:w16se="http://schemas.microsoft.com/office/word/2015/wordml/symex" xmlns:wpg="http://schemas.microsoft.com/office/word/2010/wordprocessingGroup" xmlns:wpi="http://schemas.microsoft.com/office/word/2010/wordprocessingInk" xmlns:wne="http://schemas.microsoft.com/office/word/2006/wordml" xmlns:wps="http://schemas.microsoft.com/office/word/2010/wordprocessingShape" mc:Ignorable="w14 w15 w16se w16cid w16 w16cex w16sdtdh wp14">
   <w:p/>
 </w:hdr>
 </file>
 
 <file path=word/numbering.xml><?xml version="1.0" encoding="utf-8"?>
-<w:numbering xmlns:wpc="http://schemas.microsoft.com/office/word/2010/wordprocessingCanvas" xmlns:cx="http://schemas.microsoft.com/office/drawing/2014/chartex" xmlns:cx1="http://schemas.microsoft.com/office/drawing/2015/9/8/chartex" xmlns:cx2="http://schemas.microsoft.com/office/drawing/2015/10/21/chartex" xmlns:cx3="http://schemas.microsoft.com/office/drawing/2016/5/9/chartex" xmlns:cx4="http://schemas.microsoft.com/office/drawing/2016/5/10/chartex" xmlns:cx5="http://schemas.microsoft.com/office/drawing/2016/5/11/chartex" xmlns:cx6="http://schemas.microsoft.com/office/drawing/2016/5/12/chartex" xmlns:cx7="http://schemas.microsoft.com/office/drawing/2016/5/13/chartex" xmlns:cx8="http://schemas.microsoft.com/office/drawing/2016/5/14/chartex" xmlns:mc="http://schemas.openxmlformats.org/markup-compatibility/2006" xmlns:aink="http://schemas.microsoft.com/office/drawing/2016/ink" xmlns:am3d="http://schemas.microsoft.com/office/drawing/2017/model3d" xmlns:o="urn:schemas-microsoft-com:office:office" xmlns:r="http://schemas.openxmlformats.org/officeDocument/2006/relationships" xmlns:m="http://schemas.openxmlformats.org/officeDocument/2006/math" xmlns:v="urn:schemas-microsoft-com:vml" xmlns:wp14="http://schemas.microsoft.com/office/word/2010/wordprocessingDrawing" xmlns:wp="http://schemas.openxmlformats.org/drawingml/2006/wordprocessingDrawing" xmlns:w10="urn:schemas-microsoft-com:office:word" xmlns:w="http://schemas.openxmlformats.org/wordprocessingml/2006/main" xmlns:w14="http://schemas.microsoft.com/office/word/2010/wordml" xmlns:w15="http://schemas.microsoft.com/office/word/2012/wordml" xmlns:w16cex="http://schemas.microsoft.com/office/word/2018/wordml/cex" xmlns:w16cid="http://schemas.microsoft.com/office/word/2016/wordml/cid" xmlns:w16="http://schemas.microsoft.com/office/word/2018/wordml" xmlns:w16sdtdh="http://schemas.microsoft.com/office/word/2020/wordml/sdtdatahash" xmlns:w16se="http://schemas.microsoft.com/office/word/2015/wordml/symex" xmlns:wpg="http://schemas.microsoft.com/office/word/2010/wordprocessingGroup" xmlns:wpi="http://schemas.microsoft.com/office/word/2010/wordprocessingInk" xmlns:wne="http://schemas.microsoft.com/office/word/2006/wordml" xmlns:wps="http://schemas.microsoft.com/office/word/2010/wordprocessingShape" mc:Ignorable="w14 w15 w16se w16cid w16 w16cex w16sdtdh wp14">
+<w:numbering xmlns:wpc="http://schemas.microsoft.com/office/word/2010/wordprocessingCanvas" xmlns:cx="http://schemas.microsoft.com/office/drawing/2014/chartex" xmlns:cx1="http://schemas.microsoft.com/office/drawing/2015/9/8/chartex" xmlns:cx2="http://schemas.microsoft.com/office/drawing/2015/10/21/chartex" xmlns:cx3="http://schemas.microsoft.com/office/drawing/2016/5/9/chartex" xmlns:cx4="http://schemas.microsoft.com/office/drawing/2016/5/10/chartex" xmlns:cx5="http://schemas.microsoft.com/office/drawing/2016/5/11/chartex" xmlns:cx6="http://schemas.microsoft.com/office/drawing/2016/5/12/chartex" xmlns:cx7="http://schemas.microsoft.com/office/drawing/2016/5/13/chartex" xmlns:cx8="http://schemas.microsoft.com/office/drawing/2016/5/14/chartex" xmlns:mc="http://schemas.openxmlformats.org/markup-compatibility/2006" xmlns:aink="http://schemas.microsoft.com/office/drawing/2016/ink" xmlns:am3d="http://schemas.microsoft.com/office/drawing/2017/model3d" xmlns:o="urn:schemas-microsoft-com:office:office" xmlns:oel="http://schemas.microsoft.com/office/2019/extlst" xmlns:r="http://schemas.openxmlformats.org/officeDocument/2006/relationships" xmlns:m="http://schemas.openxmlformats.org/officeDocument/2006/math" xmlns:v="urn:schemas-microsoft-com:vml" xmlns:wp14="http://schemas.microsoft.com/office/word/2010/wordprocessingDrawing" xmlns:wp="http://schemas.openxmlformats.org/drawingml/2006/wordprocessingDrawing" xmlns:w10="urn:schemas-microsoft-com:office:word" xmlns:w="http://schemas.openxmlformats.org/wordprocessingml/2006/main" xmlns:w14="http://schemas.microsoft.com/office/word/2010/wordml" xmlns:w15="http://schemas.microsoft.com/office/word/2012/wordml" xmlns:w16cex="http://schemas.microsoft.com/office/word/2018/wordml/cex" xmlns:w16cid="http://schemas.microsoft.com/office/word/2016/wordml/cid" xmlns:w16="http://schemas.microsoft.com/office/word/2018/wordml" xmlns:w16sdtdh="http://schemas.microsoft.com/office/word/2020/wordml/sdtdatahash" xmlns:w16se="http://schemas.microsoft.com/office/word/2015/wordml/symex" xmlns:wpg="http://schemas.microsoft.com/office/word/2010/wordprocessingGroup" xmlns:wpi="http://schemas.microsoft.com/office/word/2010/wordprocessingInk" xmlns:wne="http://schemas.microsoft.com/office/word/2006/wordml" xmlns:wps="http://schemas.microsoft.com/office/word/2010/wordprocessingShape" mc:Ignorable="w14 w15 w16se w16cid w16 w16cex w16sdtdh wp14">
   <w:abstractNum w:abstractNumId="0" w15:restartNumberingAfterBreak="0">
     <w:nsid w:val="15C6024D"/>
     <w:multiLevelType w:val="multilevel"/>
@@ -10213,6 +11974,119 @@
     </w:lvl>
   </w:abstractNum>
   <w:abstractNum w:abstractNumId="1" w15:restartNumberingAfterBreak="0">
+    <w:nsid w:val="163F2793"/>
+    <w:multiLevelType w:val="hybridMultilevel"/>
+    <w:tmpl w:val="DF9C084E"/>
+    <w:lvl w:ilvl="0" w:tplc="041B0001">
+      <w:start w:val="1"/>
+      <w:numFmt w:val="bullet"/>
+      <w:lvlText w:val=""/>
+      <w:lvlJc w:val="left"/>
+      <w:pPr>
+        <w:ind w:left="720" w:hanging="360"/>
+      </w:pPr>
+      <w:rPr>
+        <w:rFonts w:ascii="Symbol" w:hAnsi="Symbol" w:hint="default"/>
+      </w:rPr>
+    </w:lvl>
+    <w:lvl w:ilvl="1" w:tplc="041B0003" w:tentative="1">
+      <w:start w:val="1"/>
+      <w:numFmt w:val="bullet"/>
+      <w:lvlText w:val="o"/>
+      <w:lvlJc w:val="left"/>
+      <w:pPr>
+        <w:ind w:left="1440" w:hanging="360"/>
+      </w:pPr>
+      <w:rPr>
+        <w:rFonts w:ascii="Courier New" w:hAnsi="Courier New" w:cs="Courier New" w:hint="default"/>
+      </w:rPr>
+    </w:lvl>
+    <w:lvl w:ilvl="2" w:tplc="041B0005" w:tentative="1">
+      <w:start w:val="1"/>
+      <w:numFmt w:val="bullet"/>
+      <w:lvlText w:val=""/>
+      <w:lvlJc w:val="left"/>
+      <w:pPr>
+        <w:ind w:left="2160" w:hanging="360"/>
+      </w:pPr>
+      <w:rPr>
+        <w:rFonts w:ascii="Wingdings" w:hAnsi="Wingdings" w:hint="default"/>
+      </w:rPr>
+    </w:lvl>
+    <w:lvl w:ilvl="3" w:tplc="041B0001" w:tentative="1">
+      <w:start w:val="1"/>
+      <w:numFmt w:val="bullet"/>
+      <w:lvlText w:val=""/>
+      <w:lvlJc w:val="left"/>
+      <w:pPr>
+        <w:ind w:left="2880" w:hanging="360"/>
+      </w:pPr>
+      <w:rPr>
+        <w:rFonts w:ascii="Symbol" w:hAnsi="Symbol" w:hint="default"/>
+      </w:rPr>
+    </w:lvl>
+    <w:lvl w:ilvl="4" w:tplc="041B0003" w:tentative="1">
+      <w:start w:val="1"/>
+      <w:numFmt w:val="bullet"/>
+      <w:lvlText w:val="o"/>
+      <w:lvlJc w:val="left"/>
+      <w:pPr>
+        <w:ind w:left="3600" w:hanging="360"/>
+      </w:pPr>
+      <w:rPr>
+        <w:rFonts w:ascii="Courier New" w:hAnsi="Courier New" w:cs="Courier New" w:hint="default"/>
+      </w:rPr>
+    </w:lvl>
+    <w:lvl w:ilvl="5" w:tplc="041B0005" w:tentative="1">
+      <w:start w:val="1"/>
+      <w:numFmt w:val="bullet"/>
+      <w:lvlText w:val=""/>
+      <w:lvlJc w:val="left"/>
+      <w:pPr>
+        <w:ind w:left="4320" w:hanging="360"/>
+      </w:pPr>
+      <w:rPr>
+        <w:rFonts w:ascii="Wingdings" w:hAnsi="Wingdings" w:hint="default"/>
+      </w:rPr>
+    </w:lvl>
+    <w:lvl w:ilvl="6" w:tplc="041B0001" w:tentative="1">
+      <w:start w:val="1"/>
+      <w:numFmt w:val="bullet"/>
+      <w:lvlText w:val=""/>
+      <w:lvlJc w:val="left"/>
+      <w:pPr>
+        <w:ind w:left="5040" w:hanging="360"/>
+      </w:pPr>
+      <w:rPr>
+        <w:rFonts w:ascii="Symbol" w:hAnsi="Symbol" w:hint="default"/>
+      </w:rPr>
+    </w:lvl>
+    <w:lvl w:ilvl="7" w:tplc="041B0003" w:tentative="1">
+      <w:start w:val="1"/>
+      <w:numFmt w:val="bullet"/>
+      <w:lvlText w:val="o"/>
+      <w:lvlJc w:val="left"/>
+      <w:pPr>
+        <w:ind w:left="5760" w:hanging="360"/>
+      </w:pPr>
+      <w:rPr>
+        <w:rFonts w:ascii="Courier New" w:hAnsi="Courier New" w:cs="Courier New" w:hint="default"/>
+      </w:rPr>
+    </w:lvl>
+    <w:lvl w:ilvl="8" w:tplc="041B0005" w:tentative="1">
+      <w:start w:val="1"/>
+      <w:numFmt w:val="bullet"/>
+      <w:lvlText w:val=""/>
+      <w:lvlJc w:val="left"/>
+      <w:pPr>
+        <w:ind w:left="6480" w:hanging="360"/>
+      </w:pPr>
+      <w:rPr>
+        <w:rFonts w:ascii="Wingdings" w:hAnsi="Wingdings" w:hint="default"/>
+      </w:rPr>
+    </w:lvl>
+  </w:abstractNum>
+  <w:abstractNum w:abstractNumId="2" w15:restartNumberingAfterBreak="0">
     <w:nsid w:val="2FDE1706"/>
     <w:multiLevelType w:val="multilevel"/>
     <w:tmpl w:val="030405A4"/>
@@ -10353,7 +12227,7 @@
       </w:rPr>
     </w:lvl>
   </w:abstractNum>
-  <w:abstractNum w:abstractNumId="2" w15:restartNumberingAfterBreak="0">
+  <w:abstractNum w:abstractNumId="3" w15:restartNumberingAfterBreak="0">
     <w:nsid w:val="3C2357BE"/>
     <w:multiLevelType w:val="multilevel"/>
     <w:tmpl w:val="A53C7B8E"/>
@@ -10470,9 +12344,12 @@
     <w:abstractNumId w:val="0"/>
   </w:num>
   <w:num w:numId="2" w16cid:durableId="650788917">
+    <w:abstractNumId w:val="3"/>
+  </w:num>
+  <w:num w:numId="3" w16cid:durableId="861362726">
     <w:abstractNumId w:val="2"/>
   </w:num>
-  <w:num w:numId="3" w16cid:durableId="861362726">
+  <w:num w:numId="4" w16cid:durableId="813907929">
     <w:abstractNumId w:val="1"/>
   </w:num>
 </w:numbering>
@@ -11262,6 +13139,17 @@
       <w:ind w:left="480"/>
     </w:pPr>
   </w:style>
+  <w:style w:type="paragraph" w:styleId="Odsekzoznamu">
+    <w:name w:val="List Paragraph"/>
+    <w:basedOn w:val="Normlny"/>
+    <w:uiPriority w:val="34"/>
+    <w:qFormat/>
+    <w:rsid w:val="006600F8"/>
+    <w:pPr>
+      <w:ind w:left="720"/>
+      <w:contextualSpacing/>
+    </w:pPr>
+  </w:style>
 </w:styles>
 </file>
 

</xml_diff>